<commit_message>
inicio de tarea 2
</commit_message>
<xml_diff>
--- a/Tareas/Tarea 2/Tarea 2.docx
+++ b/Tareas/Tarea 2/Tarea 2.docx
@@ -642,12 +642,12 @@
         <w:pStyle w:val="Normal"/>
         <w:jc w:val="center"/>
         <w:rPr>
-          <w:lang w:val="en-US"/>
-        </w:rPr>
-      </w:pPr>
-      <w:r>
-        <w:rPr>
-          <w:lang w:val="en-US"/>
+          <w:lang w:val="es-CR"/>
+        </w:rPr>
+      </w:pPr>
+      <w:r>
+        <w:rPr>
+          <w:lang w:val="es-CR"/>
         </w:rPr>
         <w:t xml:space="preserve">donde  </w:t>
       </w:r>
@@ -655,7 +655,7 @@
         <w:rPr>
           <w:b/>
           <w:bCs/>
-          <w:lang w:val="en-US"/>
+          <w:lang w:val="es-CR"/>
         </w:rPr>
         <w:t>f</w:t>
       </w:r>
@@ -664,7 +664,7 @@
           <w:b/>
           <w:bCs/>
           <w:vertAlign w:val="subscript"/>
-          <w:lang w:val="en-US"/>
+          <w:lang w:val="es-CR"/>
         </w:rPr>
         <w:t xml:space="preserve">k </w:t>
       </w:r>
@@ -675,7 +675,7 @@
           <w:position w:val="0"/>
           <w:sz w:val="22"/>
           <w:vertAlign w:val="baseline"/>
-          <w:lang w:val="en-US"/>
+          <w:lang w:val="es-CR"/>
         </w:rPr>
         <w:t xml:space="preserve"> =  frecuencia Alias y f</w:t>
       </w:r>
@@ -684,7 +684,7 @@
           <w:b/>
           <w:bCs/>
           <w:vertAlign w:val="subscript"/>
-          <w:lang w:val="en-US"/>
+          <w:lang w:val="es-CR"/>
         </w:rPr>
         <w:t>0</w:t>
       </w:r>
@@ -695,7 +695,7 @@
           <w:position w:val="0"/>
           <w:sz w:val="22"/>
           <w:vertAlign w:val="baseline"/>
-          <w:lang w:val="en-US"/>
+          <w:lang w:val="es-CR"/>
         </w:rPr>
         <w:t xml:space="preserve"> = frecuencia fundamental</w:t>
       </w:r>
@@ -885,7 +885,21 @@
     <w:p>
       <w:pPr>
         <w:pStyle w:val="Normal"/>
-        <w:spacing w:before="0" w:after="160"/>
+        <w:jc w:val="center"/>
+        <w:rPr>
+          <w:lang w:val="es-CR"/>
+        </w:rPr>
+      </w:pPr>
+      <w:r>
+        <w:rPr>
+          <w:lang w:val="es-CR"/>
+        </w:rPr>
+      </w:r>
+    </w:p>
+    <w:p>
+      <w:pPr>
+        <w:pStyle w:val="Normal"/>
+        <w:jc w:val="center"/>
         <w:rPr>
           <w:lang w:val="es-CR"/>
         </w:rPr>
@@ -895,17 +909,9 @@
           <w:lang w:val="es-CR"/>
         </w:rPr>
         <w:drawing>
-          <wp:anchor behindDoc="0" distT="0" distB="0" distL="0" distR="0" simplePos="0" locked="0" layoutInCell="0" allowOverlap="1" relativeHeight="3">
-            <wp:simplePos x="0" y="0"/>
-            <wp:positionH relativeFrom="column">
-              <wp:align>center</wp:align>
-            </wp:positionH>
-            <wp:positionV relativeFrom="paragraph">
-              <wp:posOffset>635</wp:posOffset>
-            </wp:positionV>
+          <wp:inline distT="0" distB="0" distL="0" distR="0">
             <wp:extent cx="4648200" cy="3835400"/>
             <wp:effectExtent l="0" t="0" r="0" b="0"/>
-            <wp:wrapSquare wrapText="largest"/>
             <wp:docPr id="2" name="Image1" descr=""/>
             <wp:cNvGraphicFramePr>
               <a:graphicFrameLocks xmlns:a="http://schemas.openxmlformats.org/drawingml/2006/main" noChangeAspect="1"/>
@@ -937,8 +943,201 @@
                 </pic:pic>
               </a:graphicData>
             </a:graphic>
-          </wp:anchor>
+          </wp:inline>
         </w:drawing>
+      </w:r>
+    </w:p>
+    <w:p>
+      <w:pPr>
+        <w:pStyle w:val="Normal"/>
+        <w:jc w:val="center"/>
+        <w:rPr>
+          <w:lang w:val="es-CR"/>
+        </w:rPr>
+      </w:pPr>
+      <w:r>
+        <w:rPr>
+          <w:lang w:val="es-CR"/>
+        </w:rPr>
+      </w:r>
+    </w:p>
+    <w:p>
+      <w:pPr>
+        <w:pStyle w:val="Heading2"/>
+        <w:rPr>
+          <w:lang w:val="es-CR"/>
+        </w:rPr>
+      </w:pPr>
+      <w:r>
+        <w:rPr>
+          <w:lang w:val="es-CR"/>
+        </w:rPr>
+        <w:t xml:space="preserve">Ejercicio </w:t>
+      </w:r>
+      <w:r>
+        <w:rPr>
+          <w:lang w:val="es-CR"/>
+        </w:rPr>
+        <w:t>2</w:t>
+      </w:r>
+    </w:p>
+    <w:tbl>
+      <w:tblPr>
+        <w:tblW w:w="9360" w:type="dxa"/>
+        <w:jc w:val="left"/>
+        <w:tblInd w:w="0" w:type="dxa"/>
+        <w:tblLayout w:type="fixed"/>
+        <w:tblCellMar>
+          <w:top w:w="0" w:type="dxa"/>
+          <w:left w:w="0" w:type="dxa"/>
+          <w:bottom w:w="0" w:type="dxa"/>
+          <w:right w:w="0" w:type="dxa"/>
+        </w:tblCellMar>
+      </w:tblPr>
+      <w:tblGrid>
+        <w:gridCol w:w="9360"/>
+      </w:tblGrid>
+      <w:tr>
+        <w:trPr/>
+        <w:tc>
+          <w:tcPr>
+            <w:tcW w:w="9360" w:type="dxa"/>
+            <w:tcBorders/>
+          </w:tcPr>
+          <w:p>
+            <w:pPr>
+              <w:pStyle w:val="TableContents"/>
+              <w:spacing w:before="0" w:after="160"/>
+              <w:rPr>
+                <w:lang w:val="es-CR"/>
+              </w:rPr>
+            </w:pPr>
+            <w:r>
+              <w:rPr>
+                <w:lang w:val="es-CR"/>
+              </w:rPr>
+              <w:t xml:space="preserve">Realice una función que sobreponga una señal senoidal en tiempo continuo con una frecuencia dada F con un numero de muestras tomadas con un periodo de muestreo N y que ademas sobreponga el k-esimo alias discreto. En otras palabras, la entrada a la función son tres argumentos: la frecuencia de la senal senoidal en tiempo continuo F, el periodo de muestreo T_s (o la frecuencia de muestreo si lo desea F_s) y el k para el numero de alias. </w:t>
+            </w:r>
+          </w:p>
+        </w:tc>
+      </w:tr>
+    </w:tbl>
+    <w:p>
+      <w:pPr>
+        <w:pStyle w:val="Normal"/>
+        <w:jc w:val="center"/>
+        <w:rPr>
+          <w:lang w:val="es-CR"/>
+        </w:rPr>
+      </w:pPr>
+      <w:r>
+        <w:rPr>
+          <w:lang w:val="es-CR"/>
+        </w:rPr>
+      </w:r>
+    </w:p>
+    <w:p>
+      <w:pPr>
+        <w:pStyle w:val="Normal"/>
+        <w:jc w:val="center"/>
+        <w:rPr>
+          <w:lang w:val="es-CR"/>
+        </w:rPr>
+      </w:pPr>
+      <w:r>
+        <w:rPr>
+          <w:lang w:val="es-CR"/>
+        </w:rPr>
+      </w:r>
+    </w:p>
+    <w:p>
+      <w:pPr>
+        <w:pStyle w:val="Normal"/>
+        <w:jc w:val="center"/>
+        <w:rPr>
+          <w:lang w:val="es-CR"/>
+        </w:rPr>
+      </w:pPr>
+      <w:r>
+        <w:rPr>
+          <w:lang w:val="es-CR"/>
+        </w:rPr>
+      </w:r>
+    </w:p>
+    <w:p>
+      <w:pPr>
+        <w:pStyle w:val="Heading2"/>
+        <w:rPr>
+          <w:lang w:val="es-CR"/>
+        </w:rPr>
+      </w:pPr>
+      <w:r>
+        <w:rPr>
+          <w:lang w:val="es-CR"/>
+        </w:rPr>
+        <w:t xml:space="preserve">Ejercicio </w:t>
+      </w:r>
+      <w:r>
+        <w:rPr>
+          <w:lang w:val="es-CR"/>
+        </w:rPr>
+        <w:t>3</w:t>
+      </w:r>
+    </w:p>
+    <w:tbl>
+      <w:tblPr>
+        <w:tblW w:w="9360" w:type="dxa"/>
+        <w:jc w:val="left"/>
+        <w:tblInd w:w="0" w:type="dxa"/>
+        <w:tblLayout w:type="fixed"/>
+        <w:tblCellMar>
+          <w:top w:w="0" w:type="dxa"/>
+          <w:left w:w="0" w:type="dxa"/>
+          <w:bottom w:w="0" w:type="dxa"/>
+          <w:right w:w="0" w:type="dxa"/>
+        </w:tblCellMar>
+      </w:tblPr>
+      <w:tblGrid>
+        <w:gridCol w:w="9360"/>
+      </w:tblGrid>
+      <w:tr>
+        <w:trPr/>
+        <w:tc>
+          <w:tcPr>
+            <w:tcW w:w="9360" w:type="dxa"/>
+            <w:tcBorders/>
+          </w:tcPr>
+          <w:p>
+            <w:pPr>
+              <w:pStyle w:val="TableContents"/>
+              <w:spacing w:before="0" w:after="160"/>
+              <w:rPr>
+                <w:lang w:val="es-CR"/>
+              </w:rPr>
+            </w:pPr>
+            <w:r>
+              <w:rPr>
+                <w:lang w:val="es-CR"/>
+              </w:rPr>
+              <w:t xml:space="preserve">Escriba una función que sintetice y reproduzca una señal en la cual se genere un tono con frecuencia F en Hz y todos sus armónicos del espectro audible (BW = 22 kHz) a dicha frecuencia. Un armónico son aquellos múltiplos enteros de F (Fn = nF → n ∈ Z +). Tanto el tono principal como sus armónicos tendrán una duración de 4 segundos cada uno y deberán reproducirse en forma continua. La idea es que la señal sea sintetizada de forma completa como un único vector que al final sea reproducido a través de alguna función disponible en Matlab u Octave con el fin de escucharla en el computador </w:t>
+            </w:r>
+          </w:p>
+        </w:tc>
+      </w:tr>
+    </w:tbl>
+    <w:p>
+      <w:pPr>
+        <w:pStyle w:val="Normal"/>
+        <w:spacing w:before="0" w:after="160"/>
+        <w:jc w:val="center"/>
+        <w:rPr>
+          <w:lang w:val="es-CR"/>
+        </w:rPr>
+      </w:pPr>
+      <w:r>
+        <w:rPr>
+          <w:lang w:val="es-CR"/>
+        </w:rPr>
       </w:r>
     </w:p>
     <w:sectPr>

</xml_diff>

<commit_message>
Avance grande ejercicio 2
</commit_message>
<xml_diff>
--- a/Tareas/Tarea 2/Tarea 2.docx
+++ b/Tareas/Tarea 2/Tarea 2.docx
@@ -14,19 +14,7 @@
         <w:rPr>
           <w:lang w:val="es-CR"/>
         </w:rPr>
-        <w:t xml:space="preserve">Tarea </w:t>
-      </w:r>
-      <w:r>
-        <w:rPr>
-          <w:lang w:val="es-CR"/>
-        </w:rPr>
-        <w:t>2</w:t>
-      </w:r>
-      <w:r>
-        <w:rPr>
-          <w:lang w:val="es-CR"/>
-        </w:rPr>
-        <w:t xml:space="preserve"> – DSP</w:t>
+        <w:t>Tarea 2 – DSP</w:t>
       </w:r>
     </w:p>
     <w:p>
@@ -158,6 +146,7 @@
           <w:p>
             <w:pPr>
               <w:pStyle w:val="TableContents"/>
+              <w:widowControl w:val="false"/>
               <w:spacing w:before="0" w:after="160"/>
               <w:rPr>
                 <w:lang w:val="es-CR"/>
@@ -223,11 +212,9 @@
         </w:rPr>
       </w:pPr>
       <w:r>
-        <w:rPr>
-          <w:lang w:val="es-CR"/>
-        </w:rPr>
+        <w:rPr/>
         <w:drawing>
-          <wp:anchor behindDoc="0" distT="0" distB="0" distL="0" distR="0" simplePos="0" locked="0" layoutInCell="0" allowOverlap="1" relativeHeight="4">
+          <wp:anchor behindDoc="0" distT="0" distB="0" distL="0" distR="0" simplePos="0" locked="0" layoutInCell="0" allowOverlap="1" relativeHeight="3">
             <wp:simplePos x="0" y="0"/>
             <wp:positionH relativeFrom="column">
               <wp:align>center</wp:align>
@@ -370,9 +357,7 @@
         </w:rPr>
       </w:pPr>
       <w:r>
-        <w:rPr>
-          <w:lang w:val="es-CR"/>
-        </w:rPr>
+        <w:rPr/>
       </w:r>
       <m:oMathPara xmlns:m="http://schemas.openxmlformats.org/officeDocument/2006/math">
         <m:oMathParaPr>
@@ -445,9 +430,7 @@
         </w:rPr>
       </w:pPr>
       <w:r>
-        <w:rPr>
-          <w:lang w:val="es-CR"/>
-        </w:rPr>
+        <w:rPr/>
       </w:r>
       <m:oMathPara xmlns:m="http://schemas.openxmlformats.org/officeDocument/2006/math">
         <m:oMathParaPr>
@@ -535,9 +518,7 @@
         </w:rPr>
       </w:pPr>
       <w:r>
-        <w:rPr>
-          <w:lang w:val="es-CR"/>
-        </w:rPr>
+        <w:rPr/>
       </w:r>
       <m:oMathPara xmlns:m="http://schemas.openxmlformats.org/officeDocument/2006/math">
         <m:oMathParaPr>
@@ -674,6 +655,7 @@
           <w:bCs/>
           <w:position w:val="0"/>
           <w:sz w:val="22"/>
+          <w:sz w:val="22"/>
           <w:vertAlign w:val="baseline"/>
           <w:lang w:val="es-CR"/>
         </w:rPr>
@@ -694,6 +676,7 @@
           <w:bCs/>
           <w:position w:val="0"/>
           <w:sz w:val="22"/>
+          <w:sz w:val="22"/>
           <w:vertAlign w:val="baseline"/>
           <w:lang w:val="es-CR"/>
         </w:rPr>
@@ -724,9 +707,7 @@
         </w:rPr>
       </w:pPr>
       <w:r>
-        <w:rPr>
-          <w:lang w:val="es-CR"/>
-        </w:rPr>
+        <w:rPr/>
       </w:r>
       <m:oMathPara xmlns:m="http://schemas.openxmlformats.org/officeDocument/2006/math">
         <m:oMathParaPr>
@@ -827,9 +808,7 @@
         <w:t xml:space="preserve">F_fundamental = 0.2 = </w:t>
       </w:r>
       <w:r>
-        <w:rPr>
-          <w:lang w:val="es-CR"/>
-        </w:rPr>
+        <w:rPr/>
       </w:r>
       <m:oMath xmlns:m="http://schemas.openxmlformats.org/officeDocument/2006/math">
         <m:f>
@@ -905,9 +884,7 @@
         </w:rPr>
       </w:pPr>
       <w:r>
-        <w:rPr>
-          <w:lang w:val="es-CR"/>
-        </w:rPr>
+        <w:rPr/>
         <w:drawing>
           <wp:inline distT="0" distB="0" distL="0" distR="0">
             <wp:extent cx="4648200" cy="3835400"/>
@@ -972,13 +949,7 @@
         <w:rPr>
           <w:lang w:val="es-CR"/>
         </w:rPr>
-        <w:t xml:space="preserve">Ejercicio </w:t>
-      </w:r>
-      <w:r>
-        <w:rPr>
-          <w:lang w:val="es-CR"/>
-        </w:rPr>
-        <w:t>2</w:t>
+        <w:t>Ejercicio 2</w:t>
       </w:r>
     </w:p>
     <w:tbl>
@@ -1007,6 +978,7 @@
           <w:p>
             <w:pPr>
               <w:pStyle w:val="TableContents"/>
+              <w:widowControl w:val="false"/>
               <w:spacing w:before="0" w:after="160"/>
               <w:rPr>
                 <w:lang w:val="es-CR"/>
@@ -1048,6 +1020,49 @@
         <w:rPr>
           <w:lang w:val="es-CR"/>
         </w:rPr>
+        <w:drawing>
+          <wp:inline distT="0" distB="0" distL="0" distR="0">
+            <wp:extent cx="3056890" cy="4075430"/>
+            <wp:effectExtent l="0" t="0" r="0" b="0"/>
+            <wp:docPr id="3" name="Image3" descr=""/>
+            <wp:cNvGraphicFramePr>
+              <a:graphicFrameLocks xmlns:a="http://schemas.openxmlformats.org/drawingml/2006/main" noChangeAspect="1"/>
+            </wp:cNvGraphicFramePr>
+            <a:graphic xmlns:a="http://schemas.openxmlformats.org/drawingml/2006/main">
+              <a:graphicData uri="http://schemas.openxmlformats.org/drawingml/2006/picture">
+                <pic:pic xmlns:pic="http://schemas.openxmlformats.org/drawingml/2006/picture">
+                  <pic:nvPicPr>
+                    <pic:cNvPr id="3" name="Image3" descr=""/>
+                    <pic:cNvPicPr>
+                      <a:picLocks noChangeAspect="1" noChangeArrowheads="1"/>
+                    </pic:cNvPicPr>
+                  </pic:nvPicPr>
+                  <pic:blipFill>
+                    <a:blip r:embed="rId6"/>
+                    <a:stretch>
+                      <a:fillRect/>
+                    </a:stretch>
+                  </pic:blipFill>
+                  <pic:spPr bwMode="auto">
+                    <a:xfrm>
+                      <a:off x="0" y="0"/>
+                      <a:ext cx="3056890" cy="4075430"/>
+                    </a:xfrm>
+                    <a:prstGeom prst="rect">
+                      <a:avLst/>
+                    </a:prstGeom>
+                  </pic:spPr>
+                </pic:pic>
+              </a:graphicData>
+            </a:graphic>
+          </wp:inline>
+        </w:drawing>
+      </w:r>
+      <w:r>
+        <w:rPr>
+          <w:lang w:val="es-CR"/>
+        </w:rPr>
+        <w:t xml:space="preserve">  </w:t>
       </w:r>
     </w:p>
     <w:p>
@@ -1066,6 +1081,71 @@
     </w:p>
     <w:p>
       <w:pPr>
+        <w:pStyle w:val="Normal"/>
+        <w:jc w:val="center"/>
+        <w:rPr>
+          <w:lang w:val="es-CR"/>
+        </w:rPr>
+      </w:pPr>
+      <w:r>
+        <w:rPr>
+          <w:lang w:val="es-CR"/>
+        </w:rPr>
+        <w:drawing>
+          <wp:inline distT="0" distB="0" distL="0" distR="0">
+            <wp:extent cx="5943600" cy="3343275"/>
+            <wp:effectExtent l="0" t="0" r="0" b="0"/>
+            <wp:docPr id="4" name="Image4" descr=""/>
+            <wp:cNvGraphicFramePr>
+              <a:graphicFrameLocks xmlns:a="http://schemas.openxmlformats.org/drawingml/2006/main" noChangeAspect="1"/>
+            </wp:cNvGraphicFramePr>
+            <a:graphic xmlns:a="http://schemas.openxmlformats.org/drawingml/2006/main">
+              <a:graphicData uri="http://schemas.openxmlformats.org/drawingml/2006/picture">
+                <pic:pic xmlns:pic="http://schemas.openxmlformats.org/drawingml/2006/picture">
+                  <pic:nvPicPr>
+                    <pic:cNvPr id="4" name="Image4" descr=""/>
+                    <pic:cNvPicPr>
+                      <a:picLocks noChangeAspect="1" noChangeArrowheads="1"/>
+                    </pic:cNvPicPr>
+                  </pic:nvPicPr>
+                  <pic:blipFill>
+                    <a:blip r:embed="rId7"/>
+                    <a:stretch>
+                      <a:fillRect/>
+                    </a:stretch>
+                  </pic:blipFill>
+                  <pic:spPr bwMode="auto">
+                    <a:xfrm>
+                      <a:off x="0" y="0"/>
+                      <a:ext cx="5943600" cy="3343275"/>
+                    </a:xfrm>
+                    <a:prstGeom prst="rect">
+                      <a:avLst/>
+                    </a:prstGeom>
+                  </pic:spPr>
+                </pic:pic>
+              </a:graphicData>
+            </a:graphic>
+          </wp:inline>
+        </w:drawing>
+      </w:r>
+    </w:p>
+    <w:p>
+      <w:pPr>
+        <w:pStyle w:val="Normal"/>
+        <w:jc w:val="center"/>
+        <w:rPr>
+          <w:lang w:val="es-CR"/>
+        </w:rPr>
+      </w:pPr>
+      <w:r>
+        <w:rPr>
+          <w:lang w:val="es-CR"/>
+        </w:rPr>
+      </w:r>
+    </w:p>
+    <w:p>
+      <w:pPr>
         <w:pStyle w:val="Heading2"/>
         <w:rPr>
           <w:lang w:val="es-CR"/>
@@ -1075,13 +1155,7 @@
         <w:rPr>
           <w:lang w:val="es-CR"/>
         </w:rPr>
-        <w:t xml:space="preserve">Ejercicio </w:t>
-      </w:r>
-      <w:r>
-        <w:rPr>
-          <w:lang w:val="es-CR"/>
-        </w:rPr>
-        <w:t>3</w:t>
+        <w:t>Ejercicio 3</w:t>
       </w:r>
     </w:p>
     <w:tbl>
@@ -1110,6 +1184,7 @@
           <w:p>
             <w:pPr>
               <w:pStyle w:val="TableContents"/>
+              <w:widowControl w:val="false"/>
               <w:spacing w:before="0" w:after="160"/>
               <w:rPr>
                 <w:lang w:val="es-CR"/>
@@ -1135,9 +1210,7 @@
         </w:rPr>
       </w:pPr>
       <w:r>
-        <w:rPr>
-          <w:lang w:val="es-CR"/>
-        </w:rPr>
+        <w:rPr/>
       </w:r>
     </w:p>
     <w:sectPr>
@@ -1548,6 +1621,7 @@
     <w:qFormat/>
     <w:pPr>
       <w:widowControl/>
+      <w:suppressAutoHyphens w:val="true"/>
       <w:bidi w:val="0"/>
       <w:spacing w:lineRule="auto" w:line="259" w:before="0" w:after="160"/>
       <w:jc w:val="left"/>

</xml_diff>

<commit_message>
culminado el ejericio 2, tarea 2
</commit_message>
<xml_diff>
--- a/Tareas/Tarea 2/Tarea 2.docx
+++ b/Tareas/Tarea 2/Tarea 2.docx
@@ -7,12 +7,12 @@
         <w:pStyle w:val="Heading1"/>
         <w:spacing w:before="240" w:after="0"/>
         <w:rPr>
-          <w:lang w:val="es-CR"/>
-        </w:rPr>
-      </w:pPr>
-      <w:r>
-        <w:rPr>
-          <w:lang w:val="es-CR"/>
+          <w:lang w:val="es-CR" w:eastAsia="en-US" w:bidi="ar-SA"/>
+        </w:rPr>
+      </w:pPr>
+      <w:r>
+        <w:rPr>
+          <w:lang w:val="es-CR" w:eastAsia="en-US" w:bidi="ar-SA"/>
         </w:rPr>
         <w:t>Tarea 2 – DSP</w:t>
       </w:r>
@@ -21,12 +21,12 @@
       <w:pPr>
         <w:pStyle w:val="Normal"/>
         <w:rPr>
-          <w:lang w:val="es-CR"/>
-        </w:rPr>
-      </w:pPr>
-      <w:r>
-        <w:rPr>
-          <w:lang w:val="es-CR"/>
+          <w:lang w:val="es-CR" w:eastAsia="en-US" w:bidi="ar-SA"/>
+        </w:rPr>
+      </w:pPr>
+      <w:r>
+        <w:rPr>
+          <w:lang w:val="es-CR" w:eastAsia="en-US" w:bidi="ar-SA"/>
         </w:rPr>
         <w:t>Estudiante: Steven Jimenez Bustamante</w:t>
       </w:r>
@@ -35,12 +35,12 @@
       <w:pPr>
         <w:pStyle w:val="Normal"/>
         <w:rPr>
-          <w:lang w:val="es-CR"/>
-        </w:rPr>
-      </w:pPr>
-      <w:r>
-        <w:rPr>
-          <w:lang w:val="es-CR"/>
+          <w:lang w:val="es-CR" w:eastAsia="en-US" w:bidi="ar-SA"/>
+        </w:rPr>
+      </w:pPr>
+      <w:r>
+        <w:rPr>
+          <w:lang w:val="es-CR" w:eastAsia="en-US" w:bidi="ar-SA"/>
         </w:rPr>
         <w:t>Empresa: Boston Scientific</w:t>
       </w:r>
@@ -52,7 +52,7 @@
       </w:pPr>
       <w:r>
         <w:rPr>
-          <w:lang w:val="es-CR"/>
+          <w:lang w:val="es-CR" w:eastAsia="en-US" w:bidi="ar-SA"/>
         </w:rPr>
         <w:t xml:space="preserve">Correo: </w:t>
       </w:r>
@@ -60,7 +60,7 @@
         <w:r>
           <w:rPr>
             <w:rStyle w:val="InternetLink"/>
-            <w:lang w:val="es-CR"/>
+            <w:lang w:val="es-CR" w:eastAsia="en-US" w:bidi="ar-SA"/>
           </w:rPr>
           <w:t>steven.jimenezbustamante@bsci.com</w:t>
         </w:r>
@@ -73,7 +73,7 @@
       </w:pPr>
       <w:r>
         <w:rPr>
-          <w:lang w:val="es-CR"/>
+          <w:lang w:val="es-CR" w:eastAsia="en-US" w:bidi="ar-SA"/>
         </w:rPr>
         <w:t xml:space="preserve">Github: </w:t>
       </w:r>
@@ -81,14 +81,14 @@
         <w:r>
           <w:rPr>
             <w:rStyle w:val="InternetLink"/>
-            <w:lang w:val="es-CR"/>
+            <w:lang w:val="es-CR" w:eastAsia="en-US" w:bidi="ar-SA"/>
           </w:rPr>
           <w:t>https://github.com/stevenjimbus/DSP-curso-TEC</w:t>
         </w:r>
       </w:hyperlink>
       <w:r>
         <w:rPr>
-          <w:lang w:val="es-CR"/>
+          <w:lang w:val="es-CR" w:eastAsia="en-US" w:bidi="ar-SA"/>
         </w:rPr>
         <w:t xml:space="preserve"> </w:t>
       </w:r>
@@ -97,12 +97,12 @@
       <w:pPr>
         <w:pStyle w:val="Normal"/>
         <w:rPr>
-          <w:lang w:val="es-CR"/>
-        </w:rPr>
-      </w:pPr>
-      <w:r>
-        <w:rPr>
-          <w:lang w:val="es-CR"/>
+          <w:lang w:val="es-CR" w:eastAsia="en-US" w:bidi="ar-SA"/>
+        </w:rPr>
+      </w:pPr>
+      <w:r>
+        <w:rPr>
+          <w:lang w:val="es-CR" w:eastAsia="en-US" w:bidi="ar-SA"/>
         </w:rPr>
       </w:r>
     </w:p>
@@ -110,12 +110,12 @@
       <w:pPr>
         <w:pStyle w:val="Heading2"/>
         <w:rPr>
-          <w:lang w:val="es-CR"/>
-        </w:rPr>
-      </w:pPr>
-      <w:r>
-        <w:rPr>
-          <w:lang w:val="es-CR"/>
+          <w:lang w:val="es-CR" w:eastAsia="en-US" w:bidi="ar-SA"/>
+        </w:rPr>
+      </w:pPr>
+      <w:r>
+        <w:rPr>
+          <w:lang w:val="es-CR" w:eastAsia="en-US" w:bidi="ar-SA"/>
         </w:rPr>
         <w:t>Ejercicio 1</w:t>
       </w:r>
@@ -149,12 +149,12 @@
               <w:widowControl w:val="false"/>
               <w:spacing w:before="0" w:after="160"/>
               <w:rPr>
-                <w:lang w:val="es-CR"/>
+                <w:lang w:val="es-CR" w:eastAsia="en-US" w:bidi="ar-SA"/>
               </w:rPr>
             </w:pPr>
             <w:r>
               <w:rPr>
-                <w:lang w:val="es-CR"/>
+                <w:lang w:val="es-CR" w:eastAsia="en-US" w:bidi="ar-SA"/>
               </w:rPr>
               <w:t xml:space="preserve">Calcule el alias positivo de la frecuencia f = 0,2 mas próximo a ella y muestre gráficamente que ambas frecuencias son equivalentes en una misma figura. </w:t>
             </w:r>
@@ -166,25 +166,25 @@
       <w:pPr>
         <w:pStyle w:val="Normal"/>
         <w:rPr>
-          <w:lang w:val="es-CR"/>
-        </w:rPr>
-      </w:pPr>
-      <w:r>
-        <w:rPr>
-          <w:lang w:val="es-CR"/>
-        </w:rPr>
-      </w:r>
-    </w:p>
-    <w:p>
-      <w:pPr>
-        <w:pStyle w:val="Normal"/>
-        <w:rPr>
-          <w:lang w:val="es-CR"/>
-        </w:rPr>
-      </w:pPr>
-      <w:r>
-        <w:rPr>
-          <w:lang w:val="es-CR"/>
+          <w:lang w:val="es-CR" w:eastAsia="en-US" w:bidi="ar-SA"/>
+        </w:rPr>
+      </w:pPr>
+      <w:r>
+        <w:rPr>
+          <w:lang w:val="es-CR" w:eastAsia="en-US" w:bidi="ar-SA"/>
+        </w:rPr>
+      </w:r>
+    </w:p>
+    <w:p>
+      <w:pPr>
+        <w:pStyle w:val="Normal"/>
+        <w:rPr>
+          <w:lang w:val="es-CR" w:eastAsia="en-US" w:bidi="ar-SA"/>
+        </w:rPr>
+      </w:pPr>
+      <w:r>
+        <w:rPr>
+          <w:lang w:val="es-CR" w:eastAsia="en-US" w:bidi="ar-SA"/>
         </w:rPr>
         <w:t>Solución:</w:t>
       </w:r>
@@ -193,12 +193,12 @@
       <w:pPr>
         <w:pStyle w:val="Normal"/>
         <w:rPr>
-          <w:lang w:val="es-CR"/>
-        </w:rPr>
-      </w:pPr>
-      <w:r>
-        <w:rPr>
-          <w:lang w:val="es-CR"/>
+          <w:lang w:val="es-CR" w:eastAsia="en-US" w:bidi="ar-SA"/>
+        </w:rPr>
+      </w:pPr>
+      <w:r>
+        <w:rPr>
+          <w:lang w:val="es-CR" w:eastAsia="en-US" w:bidi="ar-SA"/>
         </w:rPr>
         <w:t>Para calcular el alias de una frecuencia me basé en la siguiente teoría de libro:</w:t>
       </w:r>
@@ -208,11 +208,13 @@
         <w:pStyle w:val="Normal"/>
         <w:jc w:val="center"/>
         <w:rPr>
-          <w:lang w:val="es-CR"/>
-        </w:rPr>
-      </w:pPr>
-      <w:r>
-        <w:rPr/>
+          <w:lang w:val="es-CR" w:eastAsia="en-US" w:bidi="ar-SA"/>
+        </w:rPr>
+      </w:pPr>
+      <w:r>
+        <w:rPr>
+          <w:lang w:val="es-CR" w:eastAsia="en-US" w:bidi="ar-SA"/>
+        </w:rPr>
         <w:drawing>
           <wp:anchor behindDoc="0" distT="0" distB="0" distL="0" distR="0" simplePos="0" locked="0" layoutInCell="0" allowOverlap="1" relativeHeight="3">
             <wp:simplePos x="0" y="0"/>
@@ -338,12 +340,12 @@
         <w:pStyle w:val="Normal"/>
         <w:jc w:val="center"/>
         <w:rPr>
-          <w:lang w:val="es-CR"/>
-        </w:rPr>
-      </w:pPr>
-      <w:r>
-        <w:rPr>
-          <w:lang w:val="es-CR"/>
+          <w:lang w:val="es-CR" w:eastAsia="en-US" w:bidi="ar-SA"/>
+        </w:rPr>
+      </w:pPr>
+      <w:r>
+        <w:rPr>
+          <w:lang w:val="es-CR" w:eastAsia="en-US" w:bidi="ar-SA"/>
         </w:rPr>
         <w:t>si</w:t>
       </w:r>
@@ -353,11 +355,13 @@
         <w:pStyle w:val="Normal"/>
         <w:jc w:val="center"/>
         <w:rPr>
-          <w:lang w:val="es-CR"/>
-        </w:rPr>
-      </w:pPr>
-      <w:r>
-        <w:rPr/>
+          <w:lang w:val="es-CR" w:eastAsia="en-US" w:bidi="ar-SA"/>
+        </w:rPr>
+      </w:pPr>
+      <w:r>
+        <w:rPr>
+          <w:lang w:val="es-CR" w:eastAsia="en-US" w:bidi="ar-SA"/>
+        </w:rPr>
       </w:r>
       <m:oMathPara xmlns:m="http://schemas.openxmlformats.org/officeDocument/2006/math">
         <m:oMathParaPr>
@@ -426,11 +430,13 @@
         <w:pStyle w:val="Normal"/>
         <w:jc w:val="center"/>
         <w:rPr>
-          <w:lang w:val="es-CR"/>
-        </w:rPr>
-      </w:pPr>
-      <w:r>
-        <w:rPr/>
+          <w:lang w:val="es-CR" w:eastAsia="en-US" w:bidi="ar-SA"/>
+        </w:rPr>
+      </w:pPr>
+      <w:r>
+        <w:rPr>
+          <w:lang w:val="es-CR" w:eastAsia="en-US" w:bidi="ar-SA"/>
+        </w:rPr>
       </w:r>
       <m:oMathPara xmlns:m="http://schemas.openxmlformats.org/officeDocument/2006/math">
         <m:oMathParaPr>
@@ -499,12 +505,12 @@
         <w:pStyle w:val="Normal"/>
         <w:jc w:val="center"/>
         <w:rPr>
-          <w:lang w:val="es-CR"/>
-        </w:rPr>
-      </w:pPr>
-      <w:r>
-        <w:rPr>
-          <w:lang w:val="es-CR"/>
+          <w:lang w:val="es-CR" w:eastAsia="en-US" w:bidi="ar-SA"/>
+        </w:rPr>
+      </w:pPr>
+      <w:r>
+        <w:rPr>
+          <w:lang w:val="es-CR" w:eastAsia="en-US" w:bidi="ar-SA"/>
         </w:rPr>
         <w:t>Se obtiene que</w:t>
       </w:r>
@@ -514,11 +520,13 @@
         <w:pStyle w:val="Normal"/>
         <w:jc w:val="center"/>
         <w:rPr>
-          <w:lang w:val="es-CR"/>
-        </w:rPr>
-      </w:pPr>
-      <w:r>
-        <w:rPr/>
+          <w:lang w:val="es-CR" w:eastAsia="en-US" w:bidi="ar-SA"/>
+        </w:rPr>
+      </w:pPr>
+      <w:r>
+        <w:rPr>
+          <w:lang w:val="es-CR" w:eastAsia="en-US" w:bidi="ar-SA"/>
+        </w:rPr>
       </w:r>
       <m:oMathPara xmlns:m="http://schemas.openxmlformats.org/officeDocument/2006/math">
         <m:oMathParaPr>
@@ -623,12 +631,12 @@
         <w:pStyle w:val="Normal"/>
         <w:jc w:val="center"/>
         <w:rPr>
-          <w:lang w:val="es-CR"/>
-        </w:rPr>
-      </w:pPr>
-      <w:r>
-        <w:rPr>
-          <w:lang w:val="es-CR"/>
+          <w:lang w:val="es-CR" w:eastAsia="en-US" w:bidi="ar-SA"/>
+        </w:rPr>
+      </w:pPr>
+      <w:r>
+        <w:rPr>
+          <w:lang w:val="es-CR" w:eastAsia="en-US" w:bidi="ar-SA"/>
         </w:rPr>
         <w:t xml:space="preserve">donde  </w:t>
       </w:r>
@@ -636,7 +644,7 @@
         <w:rPr>
           <w:b/>
           <w:bCs/>
-          <w:lang w:val="es-CR"/>
+          <w:lang w:val="es-CR" w:eastAsia="en-US" w:bidi="ar-SA"/>
         </w:rPr>
         <w:t>f</w:t>
       </w:r>
@@ -645,7 +653,7 @@
           <w:b/>
           <w:bCs/>
           <w:vertAlign w:val="subscript"/>
-          <w:lang w:val="es-CR"/>
+          <w:lang w:val="es-CR" w:eastAsia="en-US" w:bidi="ar-SA"/>
         </w:rPr>
         <w:t xml:space="preserve">k </w:t>
       </w:r>
@@ -657,7 +665,7 @@
           <w:sz w:val="22"/>
           <w:sz w:val="22"/>
           <w:vertAlign w:val="baseline"/>
-          <w:lang w:val="es-CR"/>
+          <w:lang w:val="es-CR" w:eastAsia="en-US" w:bidi="ar-SA"/>
         </w:rPr>
         <w:t xml:space="preserve"> =  frecuencia Alias y f</w:t>
       </w:r>
@@ -666,7 +674,7 @@
           <w:b/>
           <w:bCs/>
           <w:vertAlign w:val="subscript"/>
-          <w:lang w:val="es-CR"/>
+          <w:lang w:val="es-CR" w:eastAsia="en-US" w:bidi="ar-SA"/>
         </w:rPr>
         <w:t>0</w:t>
       </w:r>
@@ -678,7 +686,7 @@
           <w:sz w:val="22"/>
           <w:sz w:val="22"/>
           <w:vertAlign w:val="baseline"/>
-          <w:lang w:val="es-CR"/>
+          <w:lang w:val="es-CR" w:eastAsia="en-US" w:bidi="ar-SA"/>
         </w:rPr>
         <w:t xml:space="preserve"> = frecuencia fundamental</w:t>
       </w:r>
@@ -688,26 +696,42 @@
         <w:pStyle w:val="Normal"/>
         <w:jc w:val="center"/>
         <w:rPr>
-          <w:lang w:val="es-CR"/>
-        </w:rPr>
-      </w:pPr>
-      <w:r>
-        <w:rPr>
-          <w:lang w:val="es-CR"/>
-        </w:rPr>
-        <w:t>Simplicando se obtiene que</w:t>
-      </w:r>
-    </w:p>
-    <w:p>
-      <w:pPr>
-        <w:pStyle w:val="Normal"/>
-        <w:jc w:val="center"/>
-        <w:rPr>
-          <w:lang w:val="es-CR"/>
-        </w:rPr>
-      </w:pPr>
-      <w:r>
-        <w:rPr/>
+          <w:lang w:val="es-CR" w:eastAsia="en-US" w:bidi="ar-SA"/>
+        </w:rPr>
+      </w:pPr>
+      <w:r>
+        <w:rPr>
+          <w:lang w:val="es-CR" w:eastAsia="en-US" w:bidi="ar-SA"/>
+        </w:rPr>
+      </w:r>
+    </w:p>
+    <w:p>
+      <w:pPr>
+        <w:pStyle w:val="Normal"/>
+        <w:jc w:val="center"/>
+        <w:rPr>
+          <w:lang w:val="es-CR" w:eastAsia="en-US" w:bidi="ar-SA"/>
+        </w:rPr>
+      </w:pPr>
+      <w:r>
+        <w:rPr>
+          <w:lang w:val="es-CR" w:eastAsia="en-US" w:bidi="ar-SA"/>
+        </w:rPr>
+        <w:t>Simplificando se obtiene que</w:t>
+      </w:r>
+    </w:p>
+    <w:p>
+      <w:pPr>
+        <w:pStyle w:val="Normal"/>
+        <w:jc w:val="center"/>
+        <w:rPr>
+          <w:lang w:val="es-CR" w:eastAsia="en-US" w:bidi="ar-SA"/>
+        </w:rPr>
+      </w:pPr>
+      <w:r>
+        <w:rPr>
+          <w:lang w:val="es-CR" w:eastAsia="en-US" w:bidi="ar-SA"/>
+        </w:rPr>
       </w:r>
       <m:oMathPara xmlns:m="http://schemas.openxmlformats.org/officeDocument/2006/math">
         <m:oMathParaPr>
@@ -774,14 +798,29 @@
     <w:p>
       <w:pPr>
         <w:pStyle w:val="Normal"/>
+        <w:jc w:val="center"/>
+        <w:rPr>
+          <w:lang w:val="es-CR" w:eastAsia="en-US" w:bidi="ar-SA"/>
+        </w:rPr>
+      </w:pPr>
+      <w:r>
+        <w:rPr>
+          <w:lang w:val="es-CR" w:eastAsia="en-US" w:bidi="ar-SA"/>
+        </w:rPr>
+        <w:t>Para k = 0, 1, 2, 3...</w:t>
+      </w:r>
+    </w:p>
+    <w:p>
+      <w:pPr>
+        <w:pStyle w:val="Normal"/>
         <w:jc w:val="left"/>
         <w:rPr>
-          <w:lang w:val="es-CR"/>
-        </w:rPr>
-      </w:pPr>
-      <w:r>
-        <w:rPr>
-          <w:lang w:val="es-CR"/>
+          <w:lang w:val="es-CR" w:eastAsia="en-US" w:bidi="ar-SA"/>
+        </w:rPr>
+      </w:pPr>
+      <w:r>
+        <w:rPr>
+          <w:lang w:val="es-CR" w:eastAsia="en-US" w:bidi="ar-SA"/>
         </w:rPr>
         <w:t xml:space="preserve">Por esta razón se demuestra que las frecuencias Alias se diferencian de la frecuencia fundamental en ‘tractos’ unitarios, definidos por la variable </w:t>
       </w:r>
@@ -789,7 +828,7 @@
         <w:rPr>
           <w:i/>
           <w:iCs/>
-          <w:lang w:val="es-CR"/>
+          <w:lang w:val="es-CR" w:eastAsia="en-US" w:bidi="ar-SA"/>
         </w:rPr>
         <w:t>k</w:t>
       </w:r>
@@ -798,17 +837,19 @@
       <w:pPr>
         <w:pStyle w:val="Normal"/>
         <w:rPr>
-          <w:lang w:val="es-CR"/>
-        </w:rPr>
-      </w:pPr>
-      <w:r>
-        <w:rPr>
-          <w:lang w:val="es-CR"/>
+          <w:lang w:val="es-CR" w:eastAsia="en-US" w:bidi="ar-SA"/>
+        </w:rPr>
+      </w:pPr>
+      <w:r>
+        <w:rPr>
+          <w:lang w:val="es-CR" w:eastAsia="en-US" w:bidi="ar-SA"/>
         </w:rPr>
         <w:t xml:space="preserve">F_fundamental = 0.2 = </w:t>
       </w:r>
       <w:r>
-        <w:rPr/>
+        <w:rPr>
+          <w:lang w:val="es-CR" w:eastAsia="en-US" w:bidi="ar-SA"/>
+        </w:rPr>
       </w:r>
       <m:oMath xmlns:m="http://schemas.openxmlformats.org/officeDocument/2006/math">
         <m:f>
@@ -835,12 +876,12 @@
       <w:pPr>
         <w:pStyle w:val="Normal"/>
         <w:rPr>
-          <w:lang w:val="es-CR"/>
-        </w:rPr>
-      </w:pPr>
-      <w:r>
-        <w:rPr>
-          <w:lang w:val="es-CR"/>
+          <w:lang w:val="es-CR" w:eastAsia="en-US" w:bidi="ar-SA"/>
+        </w:rPr>
+      </w:pPr>
+      <w:r>
+        <w:rPr>
+          <w:lang w:val="es-CR" w:eastAsia="en-US" w:bidi="ar-SA"/>
         </w:rPr>
         <w:t>F_alias_positivo = F_fundamental + 1 = 1.2</w:t>
       </w:r>
@@ -849,14 +890,13 @@
       <w:pPr>
         <w:pStyle w:val="Normal"/>
         <w:rPr>
+          <w:lang w:val="es-CR" w:eastAsia="en-US" w:bidi="ar-SA"/>
+        </w:rPr>
+      </w:pPr>
+      <w:r>
+        <w:rPr>
           <w:u w:val="single"/>
-          <w:lang w:val="es-CR"/>
-        </w:rPr>
-      </w:pPr>
-      <w:r>
-        <w:rPr>
-          <w:u w:val="single"/>
-          <w:lang w:val="es-CR"/>
+          <w:lang w:val="es-CR" w:eastAsia="en-US" w:bidi="ar-SA"/>
         </w:rPr>
         <w:t>En la siguiente imagen se muestra gráficamente que ambas frecuencias son equivalentes.</w:t>
       </w:r>
@@ -866,25 +906,27 @@
         <w:pStyle w:val="Normal"/>
         <w:jc w:val="center"/>
         <w:rPr>
-          <w:lang w:val="es-CR"/>
-        </w:rPr>
-      </w:pPr>
-      <w:r>
-        <w:rPr>
-          <w:lang w:val="es-CR"/>
-        </w:rPr>
-      </w:r>
-    </w:p>
-    <w:p>
-      <w:pPr>
-        <w:pStyle w:val="Normal"/>
-        <w:jc w:val="center"/>
-        <w:rPr>
-          <w:lang w:val="es-CR"/>
-        </w:rPr>
-      </w:pPr>
-      <w:r>
-        <w:rPr/>
+          <w:lang w:val="es-CR" w:eastAsia="en-US" w:bidi="ar-SA"/>
+        </w:rPr>
+      </w:pPr>
+      <w:r>
+        <w:rPr>
+          <w:lang w:val="es-CR" w:eastAsia="en-US" w:bidi="ar-SA"/>
+        </w:rPr>
+      </w:r>
+    </w:p>
+    <w:p>
+      <w:pPr>
+        <w:pStyle w:val="Normal"/>
+        <w:jc w:val="center"/>
+        <w:rPr>
+          <w:lang w:val="es-CR" w:eastAsia="en-US" w:bidi="ar-SA"/>
+        </w:rPr>
+      </w:pPr>
+      <w:r>
+        <w:rPr>
+          <w:lang w:val="es-CR" w:eastAsia="en-US" w:bidi="ar-SA"/>
+        </w:rPr>
         <w:drawing>
           <wp:inline distT="0" distB="0" distL="0" distR="0">
             <wp:extent cx="4648200" cy="3835400"/>
@@ -929,12 +971,12 @@
         <w:pStyle w:val="Normal"/>
         <w:jc w:val="center"/>
         <w:rPr>
-          <w:lang w:val="es-CR"/>
-        </w:rPr>
-      </w:pPr>
-      <w:r>
-        <w:rPr>
-          <w:lang w:val="es-CR"/>
+          <w:lang w:val="es-CR" w:eastAsia="en-US" w:bidi="ar-SA"/>
+        </w:rPr>
+      </w:pPr>
+      <w:r>
+        <w:rPr>
+          <w:lang w:val="es-CR" w:eastAsia="en-US" w:bidi="ar-SA"/>
         </w:rPr>
       </w:r>
     </w:p>
@@ -942,12 +984,12 @@
       <w:pPr>
         <w:pStyle w:val="Heading2"/>
         <w:rPr>
-          <w:lang w:val="es-CR"/>
-        </w:rPr>
-      </w:pPr>
-      <w:r>
-        <w:rPr>
-          <w:lang w:val="es-CR"/>
+          <w:lang w:val="es-CR" w:eastAsia="en-US" w:bidi="ar-SA"/>
+        </w:rPr>
+      </w:pPr>
+      <w:r>
+        <w:rPr>
+          <w:lang w:val="es-CR" w:eastAsia="en-US" w:bidi="ar-SA"/>
         </w:rPr>
         <w:t>Ejercicio 2</w:t>
       </w:r>
@@ -981,12 +1023,12 @@
               <w:widowControl w:val="false"/>
               <w:spacing w:before="0" w:after="160"/>
               <w:rPr>
-                <w:lang w:val="es-CR"/>
+                <w:lang w:val="es-CR" w:eastAsia="en-US" w:bidi="ar-SA"/>
               </w:rPr>
             </w:pPr>
             <w:r>
               <w:rPr>
-                <w:lang w:val="es-CR"/>
+                <w:lang w:val="es-CR" w:eastAsia="en-US" w:bidi="ar-SA"/>
               </w:rPr>
               <w:t xml:space="preserve">Realice una función que sobreponga una señal senoidal en tiempo continuo con una frecuencia dada F con un numero de muestras tomadas con un periodo de muestreo N y que ademas sobreponga el k-esimo alias discreto. En otras palabras, la entrada a la función son tres argumentos: la frecuencia de la senal senoidal en tiempo continuo F, el periodo de muestreo T_s (o la frecuencia de muestreo si lo desea F_s) y el k para el numero de alias. </w:t>
             </w:r>
@@ -999,30 +1041,1144 @@
         <w:pStyle w:val="Normal"/>
         <w:jc w:val="center"/>
         <w:rPr>
-          <w:lang w:val="es-CR"/>
-        </w:rPr>
-      </w:pPr>
-      <w:r>
-        <w:rPr>
-          <w:lang w:val="es-CR"/>
-        </w:rPr>
-      </w:r>
-    </w:p>
-    <w:p>
-      <w:pPr>
-        <w:pStyle w:val="Normal"/>
-        <w:jc w:val="center"/>
-        <w:rPr>
-          <w:lang w:val="es-CR"/>
-        </w:rPr>
-      </w:pPr>
-      <w:r>
-        <w:rPr>
-          <w:lang w:val="es-CR"/>
+          <w:lang w:val="es-CR" w:eastAsia="en-US" w:bidi="ar-SA"/>
+        </w:rPr>
+      </w:pPr>
+      <w:r>
+        <w:rPr>
+          <w:lang w:val="es-CR" w:eastAsia="en-US" w:bidi="ar-SA"/>
+        </w:rPr>
+      </w:r>
+    </w:p>
+    <w:p>
+      <w:pPr>
+        <w:pStyle w:val="Normal"/>
+        <w:jc w:val="both"/>
+        <w:rPr>
+          <w:lang w:val="es-CR" w:eastAsia="en-US" w:bidi="ar-SA"/>
+        </w:rPr>
+      </w:pPr>
+      <w:r>
+        <w:rPr>
+          <w:lang w:val="es-CR" w:eastAsia="en-US" w:bidi="ar-SA"/>
+        </w:rPr>
+        <w:t xml:space="preserve">La manera para  descubrir cual es la frecuencia de muestreo </w:t>
+      </w:r>
+      <w:r>
+        <w:rPr>
+          <w:rFonts w:eastAsia="Calibri" w:cs="" w:cstheme="minorBidi" w:eastAsiaTheme="minorHAnsi"/>
+          <w:color w:val="auto"/>
+          <w:kern w:val="0"/>
+          <w:sz w:val="22"/>
+          <w:szCs w:val="22"/>
+          <w:lang w:val="es-CR" w:eastAsia="en-US" w:bidi="ar-SA"/>
+        </w:rPr>
+        <w:t xml:space="preserve">del k-ésimo alias. </w:t>
+      </w:r>
+    </w:p>
+    <w:p>
+      <w:pPr>
+        <w:pStyle w:val="Normal"/>
+        <w:jc w:val="both"/>
+        <w:rPr>
+          <w:lang w:val="es-CR" w:eastAsia="en-US" w:bidi="ar-SA"/>
+        </w:rPr>
+      </w:pPr>
+      <w:r>
+        <w:rPr>
+          <w:rFonts w:eastAsia="Calibri" w:cs="" w:cstheme="minorBidi" w:eastAsiaTheme="minorHAnsi"/>
+          <w:color w:val="auto"/>
+          <w:kern w:val="0"/>
+          <w:sz w:val="22"/>
+          <w:szCs w:val="22"/>
+          <w:lang w:val="es-CR" w:eastAsia="en-US" w:bidi="ar-SA"/>
+        </w:rPr>
+        <w:t>Partiendo de la ecuación del ejercicio pasado:</w:t>
+      </w:r>
+      <w:r>
+        <w:rPr>
+          <w:lang w:val="es-CR" w:eastAsia="en-US" w:bidi="ar-SA"/>
+        </w:rPr>
+        <w:t xml:space="preserve"> </w:t>
+      </w:r>
+    </w:p>
+    <w:p>
+      <w:pPr>
+        <w:pStyle w:val="Normal"/>
+        <w:jc w:val="center"/>
+        <w:rPr>
+          <w:lang w:val="es-CR" w:eastAsia="en-US" w:bidi="ar-SA"/>
+        </w:rPr>
+      </w:pPr>
+      <w:r>
+        <w:rPr>
+          <w:lang w:val="es-CR" w:eastAsia="en-US" w:bidi="ar-SA"/>
+        </w:rPr>
+      </w:r>
+    </w:p>
+    <w:p>
+      <w:pPr>
+        <w:pStyle w:val="Normal"/>
+        <w:jc w:val="center"/>
+        <w:rPr>
+          <w:lang w:val="es-CR" w:eastAsia="en-US" w:bidi="ar-SA"/>
+        </w:rPr>
+      </w:pPr>
+      <w:r>
+        <w:rPr>
+          <w:lang w:val="es-CR" w:eastAsia="en-US" w:bidi="ar-SA"/>
+        </w:rPr>
+      </w:r>
+      <m:oMathPara xmlns:m="http://schemas.openxmlformats.org/officeDocument/2006/math">
+        <m:oMathParaPr>
+          <m:jc m:val="center"/>
+        </m:oMathParaPr>
+        <m:oMath>
+          <m:sSub>
+            <m:e>
+              <m:r>
+                <w:rPr>
+                  <w:rFonts w:ascii="Cambria Math" w:hAnsi="Cambria Math"/>
+                </w:rPr>
+                <m:t xml:space="preserve">f</m:t>
+              </m:r>
+            </m:e>
+            <m:sub>
+              <m:r>
+                <w:rPr>
+                  <w:rFonts w:ascii="Cambria Math" w:hAnsi="Cambria Math"/>
+                </w:rPr>
+                <m:t xml:space="preserve">k</m:t>
+              </m:r>
+            </m:sub>
+          </m:sSub>
+          <m:r>
+            <w:rPr>
+              <w:rFonts w:ascii="Cambria Math" w:hAnsi="Cambria Math"/>
+            </w:rPr>
+            <m:t xml:space="preserve">=</m:t>
+          </m:r>
+          <m:sSub>
+            <m:e>
+              <m:r>
+                <w:rPr>
+                  <w:rFonts w:ascii="Cambria Math" w:hAnsi="Cambria Math"/>
+                </w:rPr>
+                <m:t xml:space="preserve">f</m:t>
+              </m:r>
+            </m:e>
+            <m:sub>
+              <m:r>
+                <w:rPr>
+                  <w:rFonts w:ascii="Cambria Math" w:hAnsi="Cambria Math"/>
+                </w:rPr>
+                <m:t xml:space="preserve">0</m:t>
+              </m:r>
+            </m:sub>
+          </m:sSub>
+          <m:r>
+            <w:rPr>
+              <w:rFonts w:ascii="Cambria Math" w:hAnsi="Cambria Math"/>
+            </w:rPr>
+            <m:t xml:space="preserve">+</m:t>
+          </m:r>
+          <m:r>
+            <w:rPr>
+              <w:rFonts w:ascii="Cambria Math" w:hAnsi="Cambria Math"/>
+            </w:rPr>
+            <m:t xml:space="preserve">k</m:t>
+          </m:r>
+        </m:oMath>
+      </m:oMathPara>
+    </w:p>
+    <w:p>
+      <w:pPr>
+        <w:pStyle w:val="Normal"/>
+        <w:jc w:val="center"/>
+        <w:rPr>
+          <w:lang w:val="es-CR" w:eastAsia="en-US" w:bidi="ar-SA"/>
+        </w:rPr>
+      </w:pPr>
+      <w:r>
+        <w:rPr>
+          <w:lang w:val="es-CR" w:eastAsia="en-US" w:bidi="ar-SA"/>
+        </w:rPr>
+        <w:t>donde</w:t>
+      </w:r>
+    </w:p>
+    <w:p>
+      <w:pPr>
+        <w:pStyle w:val="Normal"/>
+        <w:jc w:val="center"/>
+        <w:rPr>
+          <w:lang w:val="es-CR" w:eastAsia="en-US" w:bidi="ar-SA"/>
+        </w:rPr>
+      </w:pPr>
+      <w:r>
+        <w:rPr>
+          <w:lang w:val="es-CR" w:eastAsia="en-US" w:bidi="ar-SA"/>
+        </w:rPr>
+      </w:r>
+      <m:oMath xmlns:m="http://schemas.openxmlformats.org/officeDocument/2006/math">
+        <m:sSub>
+          <m:e>
+            <m:r>
+              <w:rPr>
+                <w:rFonts w:ascii="Cambria Math" w:hAnsi="Cambria Math"/>
+              </w:rPr>
+              <m:t xml:space="preserve">f</m:t>
+            </m:r>
+          </m:e>
+          <m:sub>
+            <m:r>
+              <w:rPr>
+                <w:rFonts w:ascii="Cambria Math" w:hAnsi="Cambria Math"/>
+              </w:rPr>
+              <m:t xml:space="preserve">k</m:t>
+            </m:r>
+          </m:sub>
+        </m:sSub>
+        <m:r>
+          <w:rPr>
+            <w:rFonts w:ascii="Cambria Math" w:hAnsi="Cambria Math"/>
+          </w:rPr>
+          <m:t xml:space="preserve">=</m:t>
+        </m:r>
+        <m:f>
+          <m:num>
+            <m:r>
+              <w:rPr>
+                <w:rFonts w:ascii="Cambria Math" w:hAnsi="Cambria Math"/>
+              </w:rPr>
+              <m:t xml:space="preserve">F</m:t>
+            </m:r>
+          </m:num>
+          <m:den>
+            <m:sSub>
+              <m:e>
+                <m:r>
+                  <w:rPr>
+                    <w:rFonts w:ascii="Cambria Math" w:hAnsi="Cambria Math"/>
+                  </w:rPr>
+                  <m:t xml:space="preserve">F</m:t>
+                </m:r>
+              </m:e>
+              <m:sub>
+                <m:r>
+                  <w:rPr>
+                    <w:rFonts w:ascii="Cambria Math" w:hAnsi="Cambria Math"/>
+                  </w:rPr>
+                  <m:t xml:space="preserve">K</m:t>
+                </m:r>
+              </m:sub>
+            </m:sSub>
+          </m:den>
+        </m:f>
+      </m:oMath>
+      <w:r>
+        <w:rPr>
+          <w:lang w:val="es-CR" w:eastAsia="en-US" w:bidi="ar-SA"/>
+        </w:rPr>
+        <w:t xml:space="preserve">   </w:t>
+      </w:r>
+      <w:r>
+        <w:rPr>
+          <w:lang w:val="es-CR" w:eastAsia="en-US" w:bidi="ar-SA"/>
+        </w:rPr>
+        <w:t xml:space="preserve">y  </w:t>
+      </w:r>
+      <w:r>
+        <w:rPr>
+          <w:lang w:val="es-CR" w:eastAsia="en-US" w:bidi="ar-SA"/>
+        </w:rPr>
+      </w:r>
+      <m:oMath xmlns:m="http://schemas.openxmlformats.org/officeDocument/2006/math">
+        <m:sSub>
+          <m:e>
+            <m:r>
+              <w:rPr>
+                <w:rFonts w:ascii="Cambria Math" w:hAnsi="Cambria Math"/>
+              </w:rPr>
+              <m:t xml:space="preserve">f</m:t>
+            </m:r>
+          </m:e>
+          <m:sub>
+            <m:r>
+              <w:rPr>
+                <w:rFonts w:ascii="Cambria Math" w:hAnsi="Cambria Math"/>
+              </w:rPr>
+              <m:t xml:space="preserve">0</m:t>
+            </m:r>
+          </m:sub>
+        </m:sSub>
+        <m:r>
+          <w:rPr>
+            <w:rFonts w:ascii="Cambria Math" w:hAnsi="Cambria Math"/>
+          </w:rPr>
+          <m:t xml:space="preserve">=</m:t>
+        </m:r>
+        <m:f>
+          <m:num>
+            <m:r>
+              <w:rPr>
+                <w:rFonts w:ascii="Cambria Math" w:hAnsi="Cambria Math"/>
+              </w:rPr>
+              <m:t xml:space="preserve">F</m:t>
+            </m:r>
+          </m:num>
+          <m:den>
+            <m:sSub>
+              <m:e>
+                <m:r>
+                  <w:rPr>
+                    <w:rFonts w:ascii="Cambria Math" w:hAnsi="Cambria Math"/>
+                  </w:rPr>
+                  <m:t xml:space="preserve">F</m:t>
+                </m:r>
+              </m:e>
+              <m:sub>
+                <m:r>
+                  <w:rPr>
+                    <w:rFonts w:ascii="Cambria Math" w:hAnsi="Cambria Math"/>
+                  </w:rPr>
+                  <m:t xml:space="preserve">0</m:t>
+                </m:r>
+              </m:sub>
+            </m:sSub>
+          </m:den>
+        </m:f>
+      </m:oMath>
+    </w:p>
+    <w:p>
+      <w:pPr>
+        <w:pStyle w:val="Normal"/>
+        <w:jc w:val="center"/>
+        <w:rPr>
+          <w:lang w:val="es-CR" w:eastAsia="en-US" w:bidi="ar-SA"/>
+        </w:rPr>
+      </w:pPr>
+      <w:r>
+        <w:rPr>
+          <w:lang w:val="es-CR" w:eastAsia="en-US" w:bidi="ar-SA"/>
+        </w:rPr>
+      </w:r>
+      <m:oMathPara xmlns:m="http://schemas.openxmlformats.org/officeDocument/2006/math">
+        <m:oMathParaPr>
+          <m:jc m:val="center"/>
+        </m:oMathParaPr>
+        <m:oMath>
+          <m:r>
+            <w:rPr>
+              <w:rFonts w:ascii="Cambria Math" w:hAnsi="Cambria Math"/>
+            </w:rPr>
+            <m:t xml:space="preserve">F</m:t>
+          </m:r>
+          <m:r>
+            <w:rPr>
+              <w:rFonts w:ascii="Cambria Math" w:hAnsi="Cambria Math"/>
+            </w:rPr>
+            <m:t xml:space="preserve">:</m:t>
+          </m:r>
+          <m:r>
+            <w:rPr>
+              <w:rFonts w:ascii="Cambria Math" w:hAnsi="Cambria Math"/>
+            </w:rPr>
+            <m:t xml:space="preserve">Frecuencia</m:t>
+          </m:r>
+          <m:r>
+            <w:rPr>
+              <w:rFonts w:ascii="Cambria Math" w:hAnsi="Cambria Math"/>
+            </w:rPr>
+            <m:t xml:space="preserve">de</m:t>
+          </m:r>
+          <m:r>
+            <w:rPr>
+              <w:rFonts w:ascii="Cambria Math" w:hAnsi="Cambria Math"/>
+            </w:rPr>
+            <m:t xml:space="preserve">señal</m:t>
+          </m:r>
+          <m:r>
+            <w:rPr>
+              <w:rFonts w:ascii="Cambria Math" w:hAnsi="Cambria Math"/>
+            </w:rPr>
+            <m:t xml:space="preserve">analógica</m:t>
+          </m:r>
+        </m:oMath>
+      </m:oMathPara>
+    </w:p>
+    <w:p>
+      <w:pPr>
+        <w:pStyle w:val="Normal"/>
+        <w:jc w:val="center"/>
+        <w:rPr>
+          <w:lang w:val="es-CR" w:eastAsia="en-US" w:bidi="ar-SA"/>
+        </w:rPr>
+      </w:pPr>
+      <w:r>
+        <w:rPr>
+          <w:lang w:val="es-CR" w:eastAsia="en-US" w:bidi="ar-SA"/>
+        </w:rPr>
+      </w:r>
+      <m:oMathPara xmlns:m="http://schemas.openxmlformats.org/officeDocument/2006/math">
+        <m:oMathParaPr>
+          <m:jc m:val="center"/>
+        </m:oMathParaPr>
+        <m:oMath>
+          <m:sSub>
+            <m:e>
+              <m:r>
+                <w:rPr>
+                  <w:rFonts w:ascii="Cambria Math" w:hAnsi="Cambria Math"/>
+                </w:rPr>
+                <m:t xml:space="preserve">F</m:t>
+              </m:r>
+            </m:e>
+            <m:sub>
+              <m:r>
+                <w:rPr>
+                  <w:rFonts w:ascii="Cambria Math" w:hAnsi="Cambria Math"/>
+                </w:rPr>
+                <m:t xml:space="preserve">K</m:t>
+              </m:r>
+            </m:sub>
+          </m:sSub>
+          <m:r>
+            <w:rPr>
+              <w:rFonts w:ascii="Cambria Math" w:hAnsi="Cambria Math"/>
+            </w:rPr>
+            <m:t xml:space="preserve">:</m:t>
+          </m:r>
+          <m:r>
+            <w:rPr>
+              <w:rFonts w:ascii="Cambria Math" w:hAnsi="Cambria Math"/>
+            </w:rPr>
+            <m:t xml:space="preserve">Frecuencia</m:t>
+          </m:r>
+          <m:r>
+            <w:rPr>
+              <w:rFonts w:ascii="Cambria Math" w:hAnsi="Cambria Math"/>
+            </w:rPr>
+            <m:t xml:space="preserve">de</m:t>
+          </m:r>
+          <m:r>
+            <w:rPr>
+              <w:rFonts w:ascii="Cambria Math" w:hAnsi="Cambria Math"/>
+            </w:rPr>
+            <m:t xml:space="preserve">muestreo</m:t>
+          </m:r>
+          <m:r>
+            <w:rPr>
+              <w:rFonts w:ascii="Cambria Math" w:hAnsi="Cambria Math"/>
+            </w:rPr>
+            <m:t xml:space="preserve">del</m:t>
+          </m:r>
+          <m:r>
+            <w:rPr>
+              <w:rFonts w:ascii="Cambria Math" w:hAnsi="Cambria Math"/>
+            </w:rPr>
+            <m:t xml:space="preserve">k</m:t>
+          </m:r>
+          <m:r>
+            <w:rPr>
+              <w:rFonts w:ascii="Cambria Math" w:hAnsi="Cambria Math"/>
+            </w:rPr>
+            <m:t xml:space="preserve">−</m:t>
+          </m:r>
+          <m:r>
+            <w:rPr>
+              <w:rFonts w:ascii="Cambria Math" w:hAnsi="Cambria Math"/>
+            </w:rPr>
+            <m:t xml:space="preserve">esimo</m:t>
+          </m:r>
+          <m:r>
+            <w:rPr>
+              <w:rFonts w:ascii="Cambria Math" w:hAnsi="Cambria Math"/>
+            </w:rPr>
+            <m:t xml:space="preserve">alias</m:t>
+          </m:r>
+          <m:r>
+            <w:rPr>
+              <w:rFonts w:ascii="Cambria Math" w:hAnsi="Cambria Math"/>
+            </w:rPr>
+            <m:t xml:space="preserve">de</m:t>
+          </m:r>
+          <m:sSub>
+            <m:e>
+              <m:r>
+                <w:rPr>
+                  <w:rFonts w:ascii="Cambria Math" w:hAnsi="Cambria Math"/>
+                </w:rPr>
+                <m:t xml:space="preserve">F</m:t>
+              </m:r>
+            </m:e>
+            <m:sub>
+              <m:r>
+                <w:rPr>
+                  <w:rFonts w:ascii="Cambria Math" w:hAnsi="Cambria Math"/>
+                </w:rPr>
+                <m:t xml:space="preserve">0</m:t>
+              </m:r>
+            </m:sub>
+          </m:sSub>
+          <m:r>
+            <w:rPr>
+              <w:rFonts w:ascii="Cambria Math" w:hAnsi="Cambria Math"/>
+            </w:rPr>
+            <m:t xml:space="preserve">:</m:t>
+          </m:r>
+        </m:oMath>
+      </m:oMathPara>
+    </w:p>
+    <w:p>
+      <w:pPr>
+        <w:pStyle w:val="Normal"/>
+        <w:jc w:val="center"/>
+        <w:rPr>
+          <w:lang w:val="es-CR" w:eastAsia="en-US" w:bidi="ar-SA"/>
+        </w:rPr>
+      </w:pPr>
+      <w:r>
+        <w:rPr>
+          <w:lang w:val="es-CR" w:eastAsia="en-US" w:bidi="ar-SA"/>
+        </w:rPr>
+      </w:r>
+      <m:oMathPara xmlns:m="http://schemas.openxmlformats.org/officeDocument/2006/math">
+        <m:oMathParaPr>
+          <m:jc m:val="center"/>
+        </m:oMathParaPr>
+        <m:oMath>
+          <m:sSub>
+            <m:e>
+              <m:r>
+                <w:rPr>
+                  <w:rFonts w:ascii="Cambria Math" w:hAnsi="Cambria Math"/>
+                </w:rPr>
+                <m:t xml:space="preserve">F</m:t>
+              </m:r>
+            </m:e>
+            <m:sub>
+              <m:r>
+                <w:rPr>
+                  <w:rFonts w:ascii="Cambria Math" w:hAnsi="Cambria Math"/>
+                </w:rPr>
+                <m:t xml:space="preserve">0</m:t>
+              </m:r>
+            </m:sub>
+          </m:sSub>
+          <m:r>
+            <w:rPr>
+              <w:rFonts w:ascii="Cambria Math" w:hAnsi="Cambria Math"/>
+            </w:rPr>
+            <m:t xml:space="preserve">:</m:t>
+          </m:r>
+          <m:r>
+            <w:rPr>
+              <w:rFonts w:ascii="Cambria Math" w:hAnsi="Cambria Math"/>
+            </w:rPr>
+            <m:t xml:space="preserve">Frecuencia</m:t>
+          </m:r>
+          <m:r>
+            <w:rPr>
+              <w:rFonts w:ascii="Cambria Math" w:hAnsi="Cambria Math"/>
+            </w:rPr>
+            <m:t xml:space="preserve">fundamental</m:t>
+          </m:r>
+          <m:r>
+            <w:rPr>
+              <w:rFonts w:ascii="Cambria Math" w:hAnsi="Cambria Math"/>
+            </w:rPr>
+            <m:t xml:space="preserve">de</m:t>
+          </m:r>
+          <m:r>
+            <w:rPr>
+              <w:rFonts w:ascii="Cambria Math" w:hAnsi="Cambria Math"/>
+            </w:rPr>
+            <m:t xml:space="preserve">muestreo</m:t>
+          </m:r>
+        </m:oMath>
+      </m:oMathPara>
+    </w:p>
+    <w:p>
+      <w:pPr>
+        <w:pStyle w:val="Normal"/>
+        <w:jc w:val="center"/>
+        <w:rPr>
+          <w:lang w:val="es-CR" w:eastAsia="en-US" w:bidi="ar-SA"/>
+        </w:rPr>
+      </w:pPr>
+      <w:r>
+        <w:rPr>
+          <w:lang w:val="es-CR" w:eastAsia="en-US" w:bidi="ar-SA"/>
+        </w:rPr>
+        <w:t xml:space="preserve">Por lo que </w:t>
+      </w:r>
+    </w:p>
+    <w:p>
+      <w:pPr>
+        <w:pStyle w:val="Normal"/>
+        <w:jc w:val="center"/>
+        <w:rPr>
+          <w:lang w:val="es-CR" w:eastAsia="en-US" w:bidi="ar-SA"/>
+        </w:rPr>
+      </w:pPr>
+      <w:r>
+        <w:rPr>
+          <w:lang w:val="es-CR" w:eastAsia="en-US" w:bidi="ar-SA"/>
+        </w:rPr>
+        <w:t xml:space="preserve">  </w:t>
+      </w:r>
+      <w:r>
+        <w:rPr>
+          <w:lang w:val="es-CR" w:eastAsia="en-US" w:bidi="ar-SA"/>
+        </w:rPr>
+      </w:r>
+      <m:oMath xmlns:m="http://schemas.openxmlformats.org/officeDocument/2006/math">
+        <m:f>
+          <m:num>
+            <m:r>
+              <w:rPr>
+                <w:rFonts w:ascii="Cambria Math" w:hAnsi="Cambria Math"/>
+              </w:rPr>
+              <m:t xml:space="preserve">F</m:t>
+            </m:r>
+          </m:num>
+          <m:den>
+            <m:sSub>
+              <m:e>
+                <m:r>
+                  <w:rPr>
+                    <w:rFonts w:ascii="Cambria Math" w:hAnsi="Cambria Math"/>
+                  </w:rPr>
+                  <m:t xml:space="preserve">F</m:t>
+                </m:r>
+              </m:e>
+              <m:sub>
+                <m:r>
+                  <w:rPr>
+                    <w:rFonts w:ascii="Cambria Math" w:hAnsi="Cambria Math"/>
+                  </w:rPr>
+                  <m:t xml:space="preserve">k</m:t>
+                </m:r>
+              </m:sub>
+            </m:sSub>
+          </m:den>
+        </m:f>
+        <m:r>
+          <w:rPr>
+            <w:rFonts w:ascii="Cambria Math" w:hAnsi="Cambria Math"/>
+          </w:rPr>
+          <m:t xml:space="preserve">=</m:t>
+        </m:r>
+        <m:f>
+          <m:num>
+            <m:r>
+              <w:rPr>
+                <w:rFonts w:ascii="Cambria Math" w:hAnsi="Cambria Math"/>
+              </w:rPr>
+              <m:t xml:space="preserve">F</m:t>
+            </m:r>
+          </m:num>
+          <m:den>
+            <m:sSub>
+              <m:e>
+                <m:r>
+                  <w:rPr>
+                    <w:rFonts w:ascii="Cambria Math" w:hAnsi="Cambria Math"/>
+                  </w:rPr>
+                  <m:t xml:space="preserve">F</m:t>
+                </m:r>
+              </m:e>
+              <m:sub>
+                <m:r>
+                  <w:rPr>
+                    <w:rFonts w:ascii="Cambria Math" w:hAnsi="Cambria Math"/>
+                  </w:rPr>
+                  <m:t xml:space="preserve">0</m:t>
+                </m:r>
+              </m:sub>
+            </m:sSub>
+          </m:den>
+        </m:f>
+        <m:r>
+          <w:rPr>
+            <w:rFonts w:ascii="Cambria Math" w:hAnsi="Cambria Math"/>
+          </w:rPr>
+          <m:t xml:space="preserve">+</m:t>
+        </m:r>
+        <m:r>
+          <w:rPr>
+            <w:rFonts w:ascii="Cambria Math" w:hAnsi="Cambria Math"/>
+          </w:rPr>
+          <m:t xml:space="preserve">k</m:t>
+        </m:r>
+      </m:oMath>
+    </w:p>
+    <w:p>
+      <w:pPr>
+        <w:pStyle w:val="Normal"/>
+        <w:jc w:val="center"/>
+        <w:rPr>
+          <w:lang w:val="es-CR" w:eastAsia="en-US" w:bidi="ar-SA"/>
+        </w:rPr>
+      </w:pPr>
+      <w:r>
+        <w:rPr>
+          <w:lang w:val="es-CR" w:eastAsia="en-US" w:bidi="ar-SA"/>
+        </w:rPr>
+        <w:t>Despejando  F</w:t>
+      </w:r>
+      <w:r>
+        <w:rPr>
+          <w:vertAlign w:val="subscript"/>
+          <w:lang w:val="es-CR" w:eastAsia="en-US" w:bidi="ar-SA"/>
+        </w:rPr>
+        <w:t>K</w:t>
+      </w:r>
+      <w:r>
+        <w:rPr>
+          <w:position w:val="0"/>
+          <w:sz w:val="22"/>
+          <w:vertAlign w:val="baseline"/>
+          <w:lang w:val="es-CR" w:eastAsia="en-US" w:bidi="ar-SA"/>
+        </w:rPr>
+        <w:t xml:space="preserve"> se obtiene:</w:t>
+      </w:r>
+    </w:p>
+    <w:p>
+      <w:pPr>
+        <w:pStyle w:val="Normal"/>
+        <w:jc w:val="center"/>
+        <w:rPr>
+          <w:lang w:val="es-CR" w:eastAsia="en-US" w:bidi="ar-SA"/>
+        </w:rPr>
+      </w:pPr>
+      <w:r>
+        <w:rPr>
+          <w:position w:val="0"/>
+          <w:sz w:val="22"/>
+          <w:vertAlign w:val="baseline"/>
+          <w:lang w:val="es-CR" w:eastAsia="en-US" w:bidi="ar-SA"/>
+        </w:rPr>
+      </w:r>
+      <m:oMathPara xmlns:m="http://schemas.openxmlformats.org/officeDocument/2006/math">
+        <m:oMathParaPr>
+          <m:jc m:val="center"/>
+        </m:oMathParaPr>
+        <m:oMath>
+          <m:sSub>
+            <m:e>
+              <m:r>
+                <w:rPr>
+                  <w:rFonts w:ascii="Cambria Math" w:hAnsi="Cambria Math"/>
+                </w:rPr>
+                <m:t xml:space="preserve">F</m:t>
+              </m:r>
+            </m:e>
+            <m:sub>
+              <m:r>
+                <w:rPr>
+                  <w:rFonts w:ascii="Cambria Math" w:hAnsi="Cambria Math"/>
+                </w:rPr>
+                <m:t xml:space="preserve">k</m:t>
+              </m:r>
+            </m:sub>
+          </m:sSub>
+          <m:r>
+            <w:rPr>
+              <w:rFonts w:ascii="Cambria Math" w:hAnsi="Cambria Math"/>
+            </w:rPr>
+            <m:t xml:space="preserve">=</m:t>
+          </m:r>
+          <m:f>
+            <m:num>
+              <m:r>
+                <w:rPr>
+                  <w:rFonts w:ascii="Cambria Math" w:hAnsi="Cambria Math"/>
+                </w:rPr>
+                <m:t xml:space="preserve">F</m:t>
+              </m:r>
+            </m:num>
+            <m:den>
+              <m:r>
+                <w:rPr>
+                  <w:rFonts w:ascii="Cambria Math" w:hAnsi="Cambria Math"/>
+                </w:rPr>
+                <m:t xml:space="preserve">k</m:t>
+              </m:r>
+              <m:r>
+                <w:rPr>
+                  <w:rFonts w:ascii="Cambria Math" w:hAnsi="Cambria Math"/>
+                </w:rPr>
+                <m:t xml:space="preserve">+</m:t>
+              </m:r>
+              <m:f>
+                <m:num>
+                  <m:r>
+                    <w:rPr>
+                      <w:rFonts w:ascii="Cambria Math" w:hAnsi="Cambria Math"/>
+                    </w:rPr>
+                    <m:t xml:space="preserve">F</m:t>
+                  </m:r>
+                </m:num>
+                <m:den>
+                  <m:sSub>
+                    <m:e>
+                      <m:r>
+                        <w:rPr>
+                          <w:rFonts w:ascii="Cambria Math" w:hAnsi="Cambria Math"/>
+                        </w:rPr>
+                        <m:t xml:space="preserve">F</m:t>
+                      </m:r>
+                    </m:e>
+                    <m:sub>
+                      <m:r>
+                        <w:rPr>
+                          <w:rFonts w:ascii="Cambria Math" w:hAnsi="Cambria Math"/>
+                        </w:rPr>
+                        <m:t xml:space="preserve">0</m:t>
+                      </m:r>
+                    </m:sub>
+                  </m:sSub>
+                </m:den>
+              </m:f>
+            </m:den>
+          </m:f>
+        </m:oMath>
+      </m:oMathPara>
+    </w:p>
+    <w:p>
+      <w:pPr>
+        <w:pStyle w:val="Normal"/>
+        <w:jc w:val="center"/>
+        <w:rPr>
+          <w:position w:val="0"/>
+          <w:sz w:val="22"/>
+          <w:vertAlign w:val="baseline"/>
+        </w:rPr>
+      </w:pPr>
+      <w:r>
+        <w:rPr>
+          <w:lang w:val="es-CR" w:eastAsia="en-US" w:bidi="ar-SA"/>
+        </w:rPr>
+      </w:r>
+    </w:p>
+    <w:p>
+      <w:pPr>
+        <w:pStyle w:val="Normal"/>
+        <w:jc w:val="both"/>
+        <w:rPr>
+          <w:lang w:val="es-CR" w:eastAsia="en-US" w:bidi="ar-SA"/>
+        </w:rPr>
+      </w:pPr>
+      <w:r>
+        <w:rPr>
+          <w:position w:val="0"/>
+          <w:sz w:val="22"/>
+          <w:vertAlign w:val="baseline"/>
+          <w:lang w:val="es-CR" w:eastAsia="en-US" w:bidi="ar-SA"/>
+        </w:rPr>
+        <w:t>Por dar un ejemplo:</w:t>
+      </w:r>
+    </w:p>
+    <w:p>
+      <w:pPr>
+        <w:pStyle w:val="Normal"/>
+        <w:jc w:val="center"/>
+        <w:rPr>
+          <w:lang w:val="es-CR" w:eastAsia="en-US" w:bidi="ar-SA"/>
+        </w:rPr>
+      </w:pPr>
+      <w:r>
+        <w:rPr>
+          <w:position w:val="0"/>
+          <w:sz w:val="22"/>
+          <w:vertAlign w:val="baseline"/>
+          <w:lang w:val="es-CR" w:eastAsia="en-US" w:bidi="ar-SA"/>
+        </w:rPr>
+        <w:t>Para una señal analogica senoida</w:t>
+      </w:r>
+      <w:r>
+        <w:rPr>
+          <w:position w:val="0"/>
+          <w:sz w:val="22"/>
+          <w:vertAlign w:val="baseline"/>
+          <w:lang w:val="es-CR" w:eastAsia="en-US" w:bidi="ar-SA"/>
+        </w:rPr>
+        <w:t>l</w:t>
+      </w:r>
+      <w:r>
+        <w:rPr>
+          <w:position w:val="0"/>
+          <w:sz w:val="22"/>
+          <w:vertAlign w:val="baseline"/>
+          <w:lang w:val="es-CR" w:eastAsia="en-US" w:bidi="ar-SA"/>
+        </w:rPr>
+        <w:t xml:space="preserve"> con frecuencia F = 0.5, donde la frecuencia fundamental de muestre</w:t>
+      </w:r>
+      <w:r>
+        <w:rPr>
+          <w:position w:val="0"/>
+          <w:sz w:val="22"/>
+          <w:vertAlign w:val="baseline"/>
+          <w:lang w:val="es-CR" w:eastAsia="en-US" w:bidi="ar-SA"/>
+        </w:rPr>
+        <w:t>o</w:t>
+      </w:r>
+      <w:r>
+        <w:rPr>
+          <w:position w:val="0"/>
+          <w:sz w:val="22"/>
+          <w:vertAlign w:val="baseline"/>
+          <w:lang w:val="es-CR" w:eastAsia="en-US" w:bidi="ar-SA"/>
+        </w:rPr>
+        <w:t xml:space="preserve"> se define como F</w:t>
+      </w:r>
+      <w:r>
+        <w:rPr>
+          <w:vertAlign w:val="subscript"/>
+          <w:lang w:val="es-CR" w:eastAsia="en-US" w:bidi="ar-SA"/>
+        </w:rPr>
+        <w:t xml:space="preserve">0 </w:t>
+      </w:r>
+      <w:r>
+        <w:rPr>
+          <w:position w:val="0"/>
+          <w:sz w:val="22"/>
+          <w:vertAlign w:val="baseline"/>
+          <w:lang w:val="es-CR" w:eastAsia="en-US" w:bidi="ar-SA"/>
+        </w:rPr>
+        <w:t>= 8. Si de desea obtener la frecuencia de muestreo del k-esimo elemento, para k = 1, se obtendria que:</w:t>
+      </w:r>
+    </w:p>
+    <w:p>
+      <w:pPr>
+        <w:pStyle w:val="Normal"/>
+        <w:jc w:val="center"/>
+        <w:rPr>
+          <w:lang w:val="es-CR" w:eastAsia="en-US" w:bidi="ar-SA"/>
+        </w:rPr>
+      </w:pPr>
+      <w:r>
+        <w:rPr>
+          <w:position w:val="0"/>
+          <w:sz w:val="22"/>
+          <w:vertAlign w:val="baseline"/>
+          <w:lang w:val="es-CR" w:eastAsia="en-US" w:bidi="ar-SA"/>
+        </w:rPr>
+      </w:r>
+      <m:oMathPara xmlns:m="http://schemas.openxmlformats.org/officeDocument/2006/math">
+        <m:oMathParaPr>
+          <m:jc m:val="center"/>
+        </m:oMathParaPr>
+        <m:oMath>
+          <m:sSub>
+            <m:e>
+              <m:r>
+                <w:rPr>
+                  <w:rFonts w:ascii="Cambria Math" w:hAnsi="Cambria Math"/>
+                </w:rPr>
+                <m:t xml:space="preserve">F</m:t>
+              </m:r>
+            </m:e>
+            <m:sub>
+              <m:r>
+                <w:rPr>
+                  <w:rFonts w:ascii="Cambria Math" w:hAnsi="Cambria Math"/>
+                </w:rPr>
+                <m:t xml:space="preserve">1</m:t>
+              </m:r>
+            </m:sub>
+          </m:sSub>
+          <m:r>
+            <w:rPr>
+              <w:rFonts w:ascii="Cambria Math" w:hAnsi="Cambria Math"/>
+            </w:rPr>
+            <m:t xml:space="preserve">=</m:t>
+          </m:r>
+          <m:f>
+            <m:num>
+              <m:r>
+                <w:rPr>
+                  <w:rFonts w:ascii="Cambria Math" w:hAnsi="Cambria Math"/>
+                </w:rPr>
+                <m:t xml:space="preserve">0.5</m:t>
+              </m:r>
+            </m:num>
+            <m:den>
+              <m:r>
+                <w:rPr>
+                  <w:rFonts w:ascii="Cambria Math" w:hAnsi="Cambria Math"/>
+                </w:rPr>
+                <m:t xml:space="preserve">1</m:t>
+              </m:r>
+              <m:r>
+                <w:rPr>
+                  <w:rFonts w:ascii="Cambria Math" w:hAnsi="Cambria Math"/>
+                </w:rPr>
+                <m:t xml:space="preserve">+</m:t>
+              </m:r>
+              <m:f>
+                <m:num>
+                  <m:r>
+                    <w:rPr>
+                      <w:rFonts w:ascii="Cambria Math" w:hAnsi="Cambria Math"/>
+                    </w:rPr>
+                    <m:t xml:space="preserve">0.5</m:t>
+                  </m:r>
+                </m:num>
+                <m:den>
+                  <m:r>
+                    <w:rPr>
+                      <w:rFonts w:ascii="Cambria Math" w:hAnsi="Cambria Math"/>
+                    </w:rPr>
+                    <m:t xml:space="preserve">8</m:t>
+                  </m:r>
+                </m:den>
+              </m:f>
+            </m:den>
+          </m:f>
+          <m:r>
+            <w:rPr>
+              <w:rFonts w:ascii="Cambria Math" w:hAnsi="Cambria Math"/>
+            </w:rPr>
+            <m:t xml:space="preserve">=</m:t>
+          </m:r>
+          <m:f>
+            <m:num>
+              <m:r>
+                <w:rPr>
+                  <w:rFonts w:ascii="Cambria Math" w:hAnsi="Cambria Math"/>
+                </w:rPr>
+                <m:t xml:space="preserve">8</m:t>
+              </m:r>
+            </m:num>
+            <m:den>
+              <m:r>
+                <w:rPr>
+                  <w:rFonts w:ascii="Cambria Math" w:hAnsi="Cambria Math"/>
+                </w:rPr>
+                <m:t xml:space="preserve">17</m:t>
+              </m:r>
+            </m:den>
+          </m:f>
+          <m:r>
+            <w:rPr>
+              <w:rFonts w:ascii="Cambria Math" w:hAnsi="Cambria Math"/>
+            </w:rPr>
+            <m:t xml:space="preserve">≈</m:t>
+          </m:r>
+          <m:r>
+            <w:rPr>
+              <w:rFonts w:ascii="Cambria Math" w:hAnsi="Cambria Math"/>
+            </w:rPr>
+            <m:t xml:space="preserve">0.4706</m:t>
+          </m:r>
+        </m:oMath>
+      </m:oMathPara>
+    </w:p>
+    <w:p>
+      <w:pPr>
+        <w:pStyle w:val="Normal"/>
+        <w:jc w:val="both"/>
+        <w:rPr>
+          <w:lang w:val="es-CR" w:eastAsia="en-US" w:bidi="ar-SA"/>
+        </w:rPr>
+      </w:pPr>
+      <w:r>
+        <w:rPr>
+          <w:lang w:val="es-CR" w:eastAsia="en-US" w:bidi="ar-SA"/>
+        </w:rPr>
+      </w:r>
+    </w:p>
+    <w:p>
+      <w:pPr>
+        <w:pStyle w:val="Normal"/>
+        <w:jc w:val="both"/>
+        <w:rPr>
+          <w:lang w:val="es-CR" w:eastAsia="en-US" w:bidi="ar-SA"/>
+        </w:rPr>
+      </w:pPr>
+      <w:r>
+        <w:rPr>
+          <w:lang w:val="es-CR" w:eastAsia="en-US" w:bidi="ar-SA"/>
+        </w:rPr>
+        <w:t>Para demostrar este evento de manera gráfica, se desarrolló una función en matlab donde</w:t>
+      </w:r>
+    </w:p>
+    <w:p>
+      <w:pPr>
+        <w:pStyle w:val="Normal"/>
+        <w:jc w:val="center"/>
+        <w:rPr>
+          <w:b/>
+          <w:b/>
+          <w:bCs/>
+          <w:i/>
+          <w:i/>
+          <w:iCs/>
+          <w:lang w:val="es-CR" w:eastAsia="en-US" w:bidi="ar-SA"/>
+        </w:rPr>
+      </w:pPr>
+      <w:r>
+        <w:rPr>
+          <w:b/>
+          <w:bCs/>
+          <w:i/>
+          <w:iCs/>
+          <w:lang w:val="es-CR" w:eastAsia="en-US" w:bidi="ar-SA"/>
+        </w:rPr>
+        <w:t>Tarea02_ejercicio2(F, F</w:t>
+      </w:r>
+      <w:r>
+        <w:rPr>
+          <w:b/>
+          <w:bCs/>
+          <w:i/>
+          <w:iCs/>
+          <w:vertAlign w:val="subscript"/>
+          <w:lang w:val="es-CR" w:eastAsia="en-US" w:bidi="ar-SA"/>
+        </w:rPr>
+        <w:t>0</w:t>
+      </w:r>
+      <w:r>
+        <w:rPr>
+          <w:b/>
+          <w:bCs/>
+          <w:i/>
+          <w:iCs/>
+          <w:position w:val="0"/>
+          <w:sz w:val="22"/>
+          <w:vertAlign w:val="baseline"/>
+          <w:lang w:val="es-CR" w:eastAsia="en-US" w:bidi="ar-SA"/>
+        </w:rPr>
+        <w:t>,k)</w:t>
+      </w:r>
+      <w:r>
+        <w:rPr>
+          <w:b/>
+          <w:bCs/>
+          <w:i/>
+          <w:iCs/>
+          <w:lang w:val="es-CR" w:eastAsia="en-US" w:bidi="ar-SA"/>
+        </w:rPr>
+        <w:t xml:space="preserve"> </w:t>
+      </w:r>
+    </w:p>
+    <w:p>
+      <w:pPr>
+        <w:pStyle w:val="Normal"/>
+        <w:jc w:val="center"/>
+        <w:rPr>
+          <w:lang w:val="es-CR" w:eastAsia="en-US" w:bidi="ar-SA"/>
+        </w:rPr>
+      </w:pPr>
+      <w:r>
+        <w:rPr>
+          <w:lang w:val="es-CR" w:eastAsia="en-US" w:bidi="ar-SA"/>
         </w:rPr>
         <w:drawing>
           <wp:inline distT="0" distB="0" distL="0" distR="0">
-            <wp:extent cx="3056890" cy="4075430"/>
+            <wp:extent cx="2540000" cy="1898650"/>
             <wp:effectExtent l="0" t="0" r="0" b="0"/>
             <wp:docPr id="3" name="Image3" descr=""/>
             <wp:cNvGraphicFramePr>
@@ -1046,7 +2202,7 @@
                   <pic:spPr bwMode="auto">
                     <a:xfrm>
                       <a:off x="0" y="0"/>
-                      <a:ext cx="3056890" cy="4075430"/>
+                      <a:ext cx="2540000" cy="1898650"/>
                     </a:xfrm>
                     <a:prstGeom prst="rect">
                       <a:avLst/>
@@ -1058,42 +2214,165 @@
           </wp:inline>
         </w:drawing>
       </w:r>
-      <w:r>
-        <w:rPr>
-          <w:lang w:val="es-CR"/>
-        </w:rPr>
-        <w:t xml:space="preserve">  </w:t>
-      </w:r>
-    </w:p>
-    <w:p>
-      <w:pPr>
-        <w:pStyle w:val="Normal"/>
-        <w:jc w:val="center"/>
-        <w:rPr>
-          <w:lang w:val="es-CR"/>
-        </w:rPr>
-      </w:pPr>
-      <w:r>
-        <w:rPr>
-          <w:lang w:val="es-CR"/>
-        </w:rPr>
-      </w:r>
-    </w:p>
-    <w:p>
-      <w:pPr>
-        <w:pStyle w:val="Normal"/>
-        <w:jc w:val="center"/>
-        <w:rPr>
-          <w:lang w:val="es-CR"/>
-        </w:rPr>
-      </w:pPr>
-      <w:r>
-        <w:rPr>
-          <w:lang w:val="es-CR"/>
+    </w:p>
+    <w:p>
+      <w:pPr>
+        <w:pStyle w:val="Normal"/>
+        <w:jc w:val="center"/>
+        <w:rPr>
+          <w:lang w:val="es-CR" w:eastAsia="en-US" w:bidi="ar-SA"/>
+        </w:rPr>
+      </w:pPr>
+      <w:r>
+        <w:rPr>
+          <w:lang w:val="es-CR" w:eastAsia="en-US" w:bidi="ar-SA"/>
+        </w:rPr>
+        <w:t>Utilizando la función de matlab se obtiene que  para k =1</w:t>
+      </w:r>
+    </w:p>
+    <w:p>
+      <w:pPr>
+        <w:pStyle w:val="Normal"/>
+        <w:jc w:val="center"/>
+        <w:rPr>
+          <w:lang w:val="es-CR" w:eastAsia="en-US" w:bidi="ar-SA"/>
+        </w:rPr>
+      </w:pPr>
+      <w:r>
+        <w:rPr>
+          <w:lang w:val="es-CR" w:eastAsia="en-US" w:bidi="ar-SA"/>
+        </w:rPr>
+      </w:r>
+      <m:oMathPara xmlns:m="http://schemas.openxmlformats.org/officeDocument/2006/math">
+        <m:oMathParaPr>
+          <m:jc m:val="center"/>
+        </m:oMathParaPr>
+        <m:oMath>
+          <m:sSub>
+            <m:e>
+              <m:r>
+                <w:rPr>
+                  <w:rFonts w:ascii="Cambria Math" w:hAnsi="Cambria Math"/>
+                </w:rPr>
+                <m:t xml:space="preserve">F</m:t>
+              </m:r>
+            </m:e>
+            <m:sub>
+              <m:r>
+                <w:rPr>
+                  <w:rFonts w:ascii="Cambria Math" w:hAnsi="Cambria Math"/>
+                </w:rPr>
+                <m:t xml:space="preserve">1</m:t>
+              </m:r>
+            </m:sub>
+          </m:sSub>
+          <m:r>
+            <w:rPr>
+              <w:rFonts w:ascii="Cambria Math" w:hAnsi="Cambria Math"/>
+            </w:rPr>
+            <m:t xml:space="preserve">=</m:t>
+          </m:r>
+          <m:r>
+            <w:rPr>
+              <w:rFonts w:ascii="Cambria Math" w:hAnsi="Cambria Math"/>
+            </w:rPr>
+            <m:t xml:space="preserve">0.4706</m:t>
+          </m:r>
+        </m:oMath>
+      </m:oMathPara>
+    </w:p>
+    <w:p>
+      <w:pPr>
+        <w:pStyle w:val="Normal"/>
+        <w:jc w:val="center"/>
+        <w:rPr>
+          <w:lang w:val="es-CR" w:eastAsia="en-US" w:bidi="ar-SA"/>
+        </w:rPr>
+      </w:pPr>
+      <w:r>
+        <w:rPr>
+          <w:lang w:val="es-CR" w:eastAsia="en-US" w:bidi="ar-SA"/>
+        </w:rPr>
+      </w:r>
+    </w:p>
+    <w:p>
+      <w:pPr>
+        <w:pStyle w:val="Normal"/>
+        <w:jc w:val="both"/>
+        <w:rPr>
+          <w:lang w:val="es-CR" w:eastAsia="en-US" w:bidi="ar-SA"/>
+        </w:rPr>
+      </w:pPr>
+      <w:r>
+        <w:rPr>
+          <w:lang w:val="es-CR" w:eastAsia="en-US" w:bidi="ar-SA"/>
+        </w:rPr>
+        <w:t xml:space="preserve">La siguiente gráfica </w:t>
+      </w:r>
+      <w:r>
+        <w:rPr>
+          <w:lang w:val="es-CR" w:eastAsia="en-US" w:bidi="ar-SA"/>
+        </w:rPr>
+        <w:t xml:space="preserve">sobrepone </w:t>
+      </w:r>
+      <w:r>
+        <w:rPr>
+          <w:lang w:val="es-CR" w:eastAsia="en-US" w:bidi="ar-SA"/>
+        </w:rPr>
+        <w:t xml:space="preserve">una señal senoidal en tiempo continuo con una frecuencia dada F </w:t>
+      </w:r>
+      <w:r>
+        <w:rPr>
+          <w:lang w:val="es-CR" w:eastAsia="en-US" w:bidi="ar-SA"/>
+        </w:rPr>
+        <w:t>(color negro),</w:t>
+      </w:r>
+      <w:r>
+        <w:rPr>
+          <w:lang w:val="es-CR" w:eastAsia="en-US" w:bidi="ar-SA"/>
+        </w:rPr>
+        <w:t xml:space="preserve"> </w:t>
+      </w:r>
+      <w:r>
+        <w:rPr>
+          <w:lang w:val="es-CR" w:eastAsia="en-US" w:bidi="ar-SA"/>
+        </w:rPr>
+        <w:t xml:space="preserve">la frecuencia de muestreo fundamental (color verde) y </w:t>
+      </w:r>
+      <w:r>
+        <w:rPr>
+          <w:lang w:val="es-CR" w:eastAsia="en-US" w:bidi="ar-SA"/>
+        </w:rPr>
+        <w:t xml:space="preserve">el k-esimo alias discreto </w:t>
+      </w:r>
+      <w:r>
+        <w:rPr>
+          <w:lang w:val="es-CR" w:eastAsia="en-US" w:bidi="ar-SA"/>
+        </w:rPr>
+        <w:t>(color rojo)</w:t>
+      </w:r>
+      <w:r>
+        <w:rPr>
+          <w:lang w:val="es-CR" w:eastAsia="en-US" w:bidi="ar-SA"/>
+        </w:rPr>
+        <w:t>.</w:t>
+      </w:r>
+    </w:p>
+    <w:p>
+      <w:pPr>
+        <w:pStyle w:val="Normal"/>
+        <w:jc w:val="center"/>
+        <w:rPr>
+          <w:lang w:val="es-CR" w:eastAsia="en-US" w:bidi="ar-SA"/>
+        </w:rPr>
+      </w:pPr>
+      <w:r>
+        <w:rPr>
+          <w:lang w:val="es-CR" w:eastAsia="en-US" w:bidi="ar-SA"/>
         </w:rPr>
         <w:drawing>
           <wp:inline distT="0" distB="0" distL="0" distR="0">
-            <wp:extent cx="5943600" cy="3343275"/>
+            <wp:extent cx="5943600" cy="3209925"/>
             <wp:effectExtent l="0" t="0" r="0" b="0"/>
             <wp:docPr id="4" name="Image4" descr=""/>
             <wp:cNvGraphicFramePr>
@@ -1117,7 +2396,7 @@
                   <pic:spPr bwMode="auto">
                     <a:xfrm>
                       <a:off x="0" y="0"/>
-                      <a:ext cx="5943600" cy="3343275"/>
+                      <a:ext cx="5943600" cy="3209925"/>
                     </a:xfrm>
                     <a:prstGeom prst="rect">
                       <a:avLst/>
@@ -1135,12 +2414,82 @@
         <w:pStyle w:val="Normal"/>
         <w:jc w:val="center"/>
         <w:rPr>
-          <w:lang w:val="es-CR"/>
-        </w:rPr>
-      </w:pPr>
-      <w:r>
-        <w:rPr>
-          <w:lang w:val="es-CR"/>
+          <w:lang w:val="es-CR" w:eastAsia="en-US" w:bidi="ar-SA"/>
+        </w:rPr>
+      </w:pPr>
+      <w:r>
+        <w:rPr>
+          <w:lang w:val="es-CR" w:eastAsia="en-US" w:bidi="ar-SA"/>
+        </w:rPr>
+      </w:r>
+    </w:p>
+    <w:p>
+      <w:pPr>
+        <w:pStyle w:val="Normal"/>
+        <w:jc w:val="center"/>
+        <w:rPr>
+          <w:lang w:val="es-CR" w:eastAsia="en-US" w:bidi="ar-SA"/>
+        </w:rPr>
+      </w:pPr>
+      <w:r>
+        <w:rPr>
+          <w:lang w:val="es-CR" w:eastAsia="en-US" w:bidi="ar-SA"/>
+        </w:rPr>
+      </w:r>
+    </w:p>
+    <w:p>
+      <w:pPr>
+        <w:pStyle w:val="Normal"/>
+        <w:jc w:val="center"/>
+        <w:rPr>
+          <w:lang w:val="es-CR" w:eastAsia="en-US" w:bidi="ar-SA"/>
+        </w:rPr>
+      </w:pPr>
+      <w:r>
+        <w:rPr>
+          <w:lang w:val="es-CR" w:eastAsia="en-US" w:bidi="ar-SA"/>
+        </w:rPr>
+      </w:r>
+    </w:p>
+    <w:p>
+      <w:pPr>
+        <w:pStyle w:val="Normal"/>
+        <w:jc w:val="center"/>
+        <w:rPr>
+          <w:lang w:val="es-CR" w:eastAsia="en-US" w:bidi="ar-SA"/>
+        </w:rPr>
+      </w:pPr>
+      <w:r>
+        <w:rPr>
+          <w:lang w:val="es-CR" w:eastAsia="en-US" w:bidi="ar-SA"/>
+        </w:rPr>
+      </w:r>
+    </w:p>
+    <w:p>
+      <w:pPr>
+        <w:pStyle w:val="Normal"/>
+        <w:jc w:val="center"/>
+        <w:rPr>
+          <w:lang w:val="es-CR" w:eastAsia="en-US" w:bidi="ar-SA"/>
+        </w:rPr>
+      </w:pPr>
+      <w:r>
+        <w:rPr>
+          <w:lang w:val="es-CR" w:eastAsia="en-US" w:bidi="ar-SA"/>
+        </w:rPr>
+      </w:r>
+    </w:p>
+    <w:p>
+      <w:pPr>
+        <w:pStyle w:val="Normal"/>
+        <w:jc w:val="center"/>
+        <w:rPr>
+          <w:lang w:val="es-CR" w:eastAsia="en-US" w:bidi="ar-SA"/>
+        </w:rPr>
+      </w:pPr>
+      <w:r>
+        <w:rPr>
+          <w:lang w:val="es-CR" w:eastAsia="en-US" w:bidi="ar-SA"/>
         </w:rPr>
       </w:r>
     </w:p>
@@ -1148,12 +2497,12 @@
       <w:pPr>
         <w:pStyle w:val="Heading2"/>
         <w:rPr>
-          <w:lang w:val="es-CR"/>
-        </w:rPr>
-      </w:pPr>
-      <w:r>
-        <w:rPr>
-          <w:lang w:val="es-CR"/>
+          <w:lang w:val="es-CR" w:eastAsia="en-US" w:bidi="ar-SA"/>
+        </w:rPr>
+      </w:pPr>
+      <w:r>
+        <w:rPr>
+          <w:lang w:val="es-CR" w:eastAsia="en-US" w:bidi="ar-SA"/>
         </w:rPr>
         <w:t>Ejercicio 3</w:t>
       </w:r>
@@ -1187,12 +2536,12 @@
               <w:widowControl w:val="false"/>
               <w:spacing w:before="0" w:after="160"/>
               <w:rPr>
-                <w:lang w:val="es-CR"/>
+                <w:lang w:val="es-CR" w:eastAsia="en-US" w:bidi="ar-SA"/>
               </w:rPr>
             </w:pPr>
             <w:r>
               <w:rPr>
-                <w:lang w:val="es-CR"/>
+                <w:lang w:val="es-CR" w:eastAsia="en-US" w:bidi="ar-SA"/>
               </w:rPr>
               <w:t xml:space="preserve">Escriba una función que sintetice y reproduzca una señal en la cual se genere un tono con frecuencia F en Hz y todos sus armónicos del espectro audible (BW = 22 kHz) a dicha frecuencia. Un armónico son aquellos múltiplos enteros de F (Fn = nF → n ∈ Z +). Tanto el tono principal como sus armónicos tendrán una duración de 4 segundos cada uno y deberán reproducirse en forma continua. La idea es que la señal sea sintetizada de forma completa como un único vector que al final sea reproducido a través de alguna función disponible en Matlab u Octave con el fin de escucharla en el computador </w:t>
             </w:r>
@@ -1206,11 +2555,13 @@
         <w:spacing w:before="0" w:after="160"/>
         <w:jc w:val="center"/>
         <w:rPr>
-          <w:lang w:val="es-CR"/>
-        </w:rPr>
-      </w:pPr>
-      <w:r>
-        <w:rPr/>
+          <w:lang w:val="es-CR" w:eastAsia="en-US" w:bidi="ar-SA"/>
+        </w:rPr>
+      </w:pPr>
+      <w:r>
+        <w:rPr>
+          <w:lang w:val="es-CR" w:eastAsia="en-US" w:bidi="ar-SA"/>
+        </w:rPr>
       </w:r>
     </w:p>
     <w:sectPr>

</xml_diff>

<commit_message>
tarea 2 terminada preliminarmente, falta revisar
</commit_message>
<xml_diff>
--- a/Tareas/Tarea 2/Tarea 2.docx
+++ b/Tareas/Tarea 2/Tarea 2.docx
@@ -212,11 +212,9 @@
         </w:rPr>
       </w:pPr>
       <w:r>
-        <w:rPr>
-          <w:lang w:val="es-CR" w:eastAsia="en-US" w:bidi="ar-SA"/>
-        </w:rPr>
+        <w:rPr/>
         <w:drawing>
-          <wp:anchor behindDoc="0" distT="0" distB="0" distL="0" distR="0" simplePos="0" locked="0" layoutInCell="0" allowOverlap="1" relativeHeight="3">
+          <wp:anchor behindDoc="0" distT="0" distB="0" distL="0" distR="0" simplePos="0" locked="0" layoutInCell="0" allowOverlap="1" relativeHeight="4">
             <wp:simplePos x="0" y="0"/>
             <wp:positionH relativeFrom="column">
               <wp:align>center</wp:align>
@@ -359,9 +357,7 @@
         </w:rPr>
       </w:pPr>
       <w:r>
-        <w:rPr>
-          <w:lang w:val="es-CR" w:eastAsia="en-US" w:bidi="ar-SA"/>
-        </w:rPr>
+        <w:rPr/>
       </w:r>
       <m:oMathPara xmlns:m="http://schemas.openxmlformats.org/officeDocument/2006/math">
         <m:oMathParaPr>
@@ -434,9 +430,7 @@
         </w:rPr>
       </w:pPr>
       <w:r>
-        <w:rPr>
-          <w:lang w:val="es-CR" w:eastAsia="en-US" w:bidi="ar-SA"/>
-        </w:rPr>
+        <w:rPr/>
       </w:r>
       <m:oMathPara xmlns:m="http://schemas.openxmlformats.org/officeDocument/2006/math">
         <m:oMathParaPr>
@@ -524,9 +518,7 @@
         </w:rPr>
       </w:pPr>
       <w:r>
-        <w:rPr>
-          <w:lang w:val="es-CR" w:eastAsia="en-US" w:bidi="ar-SA"/>
-        </w:rPr>
+        <w:rPr/>
       </w:r>
       <m:oMathPara xmlns:m="http://schemas.openxmlformats.org/officeDocument/2006/math">
         <m:oMathParaPr>
@@ -729,9 +721,7 @@
         </w:rPr>
       </w:pPr>
       <w:r>
-        <w:rPr>
-          <w:lang w:val="es-CR" w:eastAsia="en-US" w:bidi="ar-SA"/>
-        </w:rPr>
+        <w:rPr/>
       </w:r>
       <m:oMathPara xmlns:m="http://schemas.openxmlformats.org/officeDocument/2006/math">
         <m:oMathParaPr>
@@ -822,7 +812,19 @@
         <w:rPr>
           <w:lang w:val="es-CR" w:eastAsia="en-US" w:bidi="ar-SA"/>
         </w:rPr>
-        <w:t xml:space="preserve">Por esta razón se demuestra que las frecuencias Alias se diferencian de la frecuencia fundamental en ‘tractos’ unitarios, definidos por la variable </w:t>
+        <w:t xml:space="preserve">Por esta razón se demuestra que las frecuencias Alias se diferencian de la frecuencia fundamental </w:t>
+      </w:r>
+      <w:r>
+        <w:rPr>
+          <w:lang w:val="es-CR" w:eastAsia="en-US" w:bidi="ar-SA"/>
+        </w:rPr>
+        <w:t>normalizada</w:t>
+      </w:r>
+      <w:r>
+        <w:rPr>
+          <w:lang w:val="es-CR" w:eastAsia="en-US" w:bidi="ar-SA"/>
+        </w:rPr>
+        <w:t xml:space="preserve"> en ‘tractos’ unitarios, definidos por la variable </w:t>
       </w:r>
       <w:r>
         <w:rPr>
@@ -847,9 +849,7 @@
         <w:t xml:space="preserve">F_fundamental = 0.2 = </w:t>
       </w:r>
       <w:r>
-        <w:rPr>
-          <w:lang w:val="es-CR" w:eastAsia="en-US" w:bidi="ar-SA"/>
-        </w:rPr>
+        <w:rPr/>
       </w:r>
       <m:oMath xmlns:m="http://schemas.openxmlformats.org/officeDocument/2006/math">
         <m:f>
@@ -929,7 +929,7 @@
         </w:rPr>
         <w:drawing>
           <wp:inline distT="0" distB="0" distL="0" distR="0">
-            <wp:extent cx="4648200" cy="3835400"/>
+            <wp:extent cx="4578350" cy="3784600"/>
             <wp:effectExtent l="0" t="0" r="0" b="0"/>
             <wp:docPr id="2" name="Image1" descr=""/>
             <wp:cNvGraphicFramePr>
@@ -953,7 +953,7 @@
                   <pic:spPr bwMode="auto">
                     <a:xfrm>
                       <a:off x="0" y="0"/>
-                      <a:ext cx="4648200" cy="3835400"/>
+                      <a:ext cx="4578350" cy="3784600"/>
                     </a:xfrm>
                     <a:prstGeom prst="rect">
                       <a:avLst/>
@@ -964,6 +964,76 @@
             </a:graphic>
           </wp:inline>
         </w:drawing>
+      </w:r>
+    </w:p>
+    <w:p>
+      <w:pPr>
+        <w:pStyle w:val="Normal"/>
+        <w:jc w:val="center"/>
+        <w:rPr>
+          <w:lang w:val="es-CR" w:eastAsia="en-US" w:bidi="ar-SA"/>
+        </w:rPr>
+      </w:pPr>
+      <w:r>
+        <w:rPr>
+          <w:lang w:val="es-CR" w:eastAsia="en-US" w:bidi="ar-SA"/>
+        </w:rPr>
+      </w:r>
+    </w:p>
+    <w:p>
+      <w:pPr>
+        <w:pStyle w:val="Normal"/>
+        <w:jc w:val="center"/>
+        <w:rPr>
+          <w:lang w:val="es-CR" w:eastAsia="en-US" w:bidi="ar-SA"/>
+        </w:rPr>
+      </w:pPr>
+      <w:r>
+        <w:rPr>
+          <w:lang w:val="es-CR" w:eastAsia="en-US" w:bidi="ar-SA"/>
+        </w:rPr>
+      </w:r>
+    </w:p>
+    <w:p>
+      <w:pPr>
+        <w:pStyle w:val="Normal"/>
+        <w:jc w:val="center"/>
+        <w:rPr>
+          <w:lang w:val="es-CR" w:eastAsia="en-US" w:bidi="ar-SA"/>
+        </w:rPr>
+      </w:pPr>
+      <w:r>
+        <w:rPr>
+          <w:lang w:val="es-CR" w:eastAsia="en-US" w:bidi="ar-SA"/>
+        </w:rPr>
+      </w:r>
+    </w:p>
+    <w:p>
+      <w:pPr>
+        <w:pStyle w:val="Normal"/>
+        <w:jc w:val="center"/>
+        <w:rPr>
+          <w:lang w:val="es-CR" w:eastAsia="en-US" w:bidi="ar-SA"/>
+        </w:rPr>
+      </w:pPr>
+      <w:r>
+        <w:rPr>
+          <w:lang w:val="es-CR" w:eastAsia="en-US" w:bidi="ar-SA"/>
+        </w:rPr>
+      </w:r>
+    </w:p>
+    <w:p>
+      <w:pPr>
+        <w:pStyle w:val="Normal"/>
+        <w:jc w:val="center"/>
+        <w:rPr>
+          <w:lang w:val="es-CR" w:eastAsia="en-US" w:bidi="ar-SA"/>
+        </w:rPr>
+      </w:pPr>
+      <w:r>
+        <w:rPr>
+          <w:lang w:val="es-CR" w:eastAsia="en-US" w:bidi="ar-SA"/>
+        </w:rPr>
       </w:r>
     </w:p>
     <w:p>
@@ -1125,9 +1195,7 @@
         </w:rPr>
       </w:pPr>
       <w:r>
-        <w:rPr>
-          <w:lang w:val="es-CR" w:eastAsia="en-US" w:bidi="ar-SA"/>
-        </w:rPr>
+        <w:rPr/>
       </w:r>
       <m:oMathPara xmlns:m="http://schemas.openxmlformats.org/officeDocument/2006/math">
         <m:oMathParaPr>
@@ -1215,9 +1283,7 @@
         </w:rPr>
       </w:pPr>
       <w:r>
-        <w:rPr>
-          <w:lang w:val="es-CR" w:eastAsia="en-US" w:bidi="ar-SA"/>
-        </w:rPr>
+        <w:rPr/>
       </w:r>
       <m:oMath xmlns:m="http://schemas.openxmlformats.org/officeDocument/2006/math">
         <m:sSub>
@@ -1288,9 +1354,7 @@
         <w:t xml:space="preserve">y  </w:t>
       </w:r>
       <w:r>
-        <w:rPr>
-          <w:lang w:val="es-CR" w:eastAsia="en-US" w:bidi="ar-SA"/>
-        </w:rPr>
+        <w:rPr/>
       </w:r>
       <m:oMath xmlns:m="http://schemas.openxmlformats.org/officeDocument/2006/math">
         <m:sSub>
@@ -1358,9 +1422,7 @@
         </w:rPr>
       </w:pPr>
       <w:r>
-        <w:rPr>
-          <w:lang w:val="es-CR" w:eastAsia="en-US" w:bidi="ar-SA"/>
-        </w:rPr>
+        <w:rPr/>
       </w:r>
       <m:oMathPara xmlns:m="http://schemas.openxmlformats.org/officeDocument/2006/math">
         <m:oMathParaPr>
@@ -1415,9 +1477,7 @@
         </w:rPr>
       </w:pPr>
       <w:r>
-        <w:rPr>
-          <w:lang w:val="es-CR" w:eastAsia="en-US" w:bidi="ar-SA"/>
-        </w:rPr>
+        <w:rPr/>
       </w:r>
       <m:oMathPara xmlns:m="http://schemas.openxmlformats.org/officeDocument/2006/math">
         <m:oMathParaPr>
@@ -1538,9 +1598,7 @@
         </w:rPr>
       </w:pPr>
       <w:r>
-        <w:rPr>
-          <w:lang w:val="es-CR" w:eastAsia="en-US" w:bidi="ar-SA"/>
-        </w:rPr>
+        <w:rPr/>
       </w:r>
       <m:oMathPara xmlns:m="http://schemas.openxmlformats.org/officeDocument/2006/math">
         <m:oMathParaPr>
@@ -1628,9 +1686,7 @@
         <w:t xml:space="preserve">  </w:t>
       </w:r>
       <w:r>
-        <w:rPr>
-          <w:lang w:val="es-CR" w:eastAsia="en-US" w:bidi="ar-SA"/>
-        </w:rPr>
+        <w:rPr/>
       </w:r>
       <m:oMath xmlns:m="http://schemas.openxmlformats.org/officeDocument/2006/math">
         <m:f>
@@ -1738,27 +1794,23 @@
         <w:rPr>
           <w:position w:val="0"/>
           <w:sz w:val="22"/>
-          <w:vertAlign w:val="baseline"/>
-          <w:lang w:val="es-CR" w:eastAsia="en-US" w:bidi="ar-SA"/>
-        </w:rPr>
-        <w:t xml:space="preserve"> se obtiene:</w:t>
-      </w:r>
-    </w:p>
-    <w:p>
-      <w:pPr>
-        <w:pStyle w:val="Normal"/>
-        <w:jc w:val="center"/>
-        <w:rPr>
-          <w:lang w:val="es-CR" w:eastAsia="en-US" w:bidi="ar-SA"/>
-        </w:rPr>
-      </w:pPr>
-      <w:r>
-        <w:rPr>
-          <w:position w:val="0"/>
           <w:sz w:val="22"/>
           <w:vertAlign w:val="baseline"/>
           <w:lang w:val="es-CR" w:eastAsia="en-US" w:bidi="ar-SA"/>
         </w:rPr>
+        <w:t xml:space="preserve"> se obtiene:</w:t>
+      </w:r>
+    </w:p>
+    <w:p>
+      <w:pPr>
+        <w:pStyle w:val="Normal"/>
+        <w:jc w:val="center"/>
+        <w:rPr>
+          <w:lang w:val="es-CR" w:eastAsia="en-US" w:bidi="ar-SA"/>
+        </w:rPr>
+      </w:pPr>
+      <w:r>
+        <w:rPr/>
       </w:r>
       <m:oMathPara xmlns:m="http://schemas.openxmlformats.org/officeDocument/2006/math">
         <m:oMathParaPr>
@@ -1853,37 +1905,23 @@
         <w:rPr>
           <w:position w:val="0"/>
           <w:sz w:val="22"/>
+          <w:sz w:val="22"/>
           <w:vertAlign w:val="baseline"/>
-        </w:rPr>
-      </w:pPr>
-      <w:r>
-        <w:rPr>
-          <w:lang w:val="es-CR" w:eastAsia="en-US" w:bidi="ar-SA"/>
-        </w:rPr>
-      </w:r>
-    </w:p>
-    <w:p>
-      <w:pPr>
-        <w:pStyle w:val="Normal"/>
-        <w:jc w:val="both"/>
-        <w:rPr>
-          <w:lang w:val="es-CR" w:eastAsia="en-US" w:bidi="ar-SA"/>
         </w:rPr>
       </w:pPr>
       <w:r>
         <w:rPr>
           <w:position w:val="0"/>
           <w:sz w:val="22"/>
+          <w:sz w:val="22"/>
           <w:vertAlign w:val="baseline"/>
-          <w:lang w:val="es-CR" w:eastAsia="en-US" w:bidi="ar-SA"/>
-        </w:rPr>
-        <w:t>Por dar un ejemplo:</w:t>
-      </w:r>
-    </w:p>
-    <w:p>
-      <w:pPr>
-        <w:pStyle w:val="Normal"/>
-        <w:jc w:val="center"/>
+        </w:rPr>
+      </w:r>
+    </w:p>
+    <w:p>
+      <w:pPr>
+        <w:pStyle w:val="Normal"/>
+        <w:jc w:val="both"/>
         <w:rPr>
           <w:lang w:val="es-CR" w:eastAsia="en-US" w:bidi="ar-SA"/>
         </w:rPr>
@@ -1892,61 +1930,46 @@
         <w:rPr>
           <w:position w:val="0"/>
           <w:sz w:val="22"/>
+          <w:sz w:val="22"/>
           <w:vertAlign w:val="baseline"/>
           <w:lang w:val="es-CR" w:eastAsia="en-US" w:bidi="ar-SA"/>
         </w:rPr>
-        <w:t>Para una señal analogica senoida</w:t>
-      </w:r>
+        <w:t>Por dar un ejemplo:</w:t>
+      </w:r>
+    </w:p>
+    <w:p>
+      <w:pPr>
+        <w:pStyle w:val="Normal"/>
+        <w:jc w:val="center"/>
+        <w:rPr>
+          <w:lang w:val="es-CR" w:eastAsia="en-US" w:bidi="ar-SA"/>
+        </w:rPr>
+      </w:pPr>
       <w:r>
         <w:rPr>
           <w:position w:val="0"/>
           <w:sz w:val="22"/>
+          <w:sz w:val="22"/>
           <w:vertAlign w:val="baseline"/>
           <w:lang w:val="es-CR" w:eastAsia="en-US" w:bidi="ar-SA"/>
         </w:rPr>
-        <w:t>l</w:t>
+        <w:t>Para una señal analógica senoidal con frecuencia F = 0.5, donde la frecuencia fundamental de muestreo se define como F</w:t>
+      </w:r>
+      <w:r>
+        <w:rPr>
+          <w:vertAlign w:val="subscript"/>
+          <w:lang w:val="es-CR" w:eastAsia="en-US" w:bidi="ar-SA"/>
+        </w:rPr>
+        <w:t xml:space="preserve">0 </w:t>
       </w:r>
       <w:r>
         <w:rPr>
           <w:position w:val="0"/>
           <w:sz w:val="22"/>
-          <w:vertAlign w:val="baseline"/>
-          <w:lang w:val="es-CR" w:eastAsia="en-US" w:bidi="ar-SA"/>
-        </w:rPr>
-        <w:t xml:space="preserve"> con frecuencia F = 0.5, donde la frecuencia fundamental de muestre</w:t>
-      </w:r>
-      <w:r>
-        <w:rPr>
-          <w:position w:val="0"/>
           <w:sz w:val="22"/>
           <w:vertAlign w:val="baseline"/>
           <w:lang w:val="es-CR" w:eastAsia="en-US" w:bidi="ar-SA"/>
         </w:rPr>
-        <w:t>o</w:t>
-      </w:r>
-      <w:r>
-        <w:rPr>
-          <w:position w:val="0"/>
-          <w:sz w:val="22"/>
-          <w:vertAlign w:val="baseline"/>
-          <w:lang w:val="es-CR" w:eastAsia="en-US" w:bidi="ar-SA"/>
-        </w:rPr>
-        <w:t xml:space="preserve"> se define como F</w:t>
-      </w:r>
-      <w:r>
-        <w:rPr>
-          <w:vertAlign w:val="subscript"/>
-          <w:lang w:val="es-CR" w:eastAsia="en-US" w:bidi="ar-SA"/>
-        </w:rPr>
-        <w:t xml:space="preserve">0 </w:t>
-      </w:r>
-      <w:r>
-        <w:rPr>
-          <w:position w:val="0"/>
-          <w:sz w:val="22"/>
-          <w:vertAlign w:val="baseline"/>
-          <w:lang w:val="es-CR" w:eastAsia="en-US" w:bidi="ar-SA"/>
-        </w:rPr>
         <w:t>= 8. Si de desea obtener la frecuencia de muestreo del k-esimo elemento, para k = 1, se obtendria que:</w:t>
       </w:r>
     </w:p>
@@ -1959,12 +1982,7 @@
         </w:rPr>
       </w:pPr>
       <w:r>
-        <w:rPr>
-          <w:position w:val="0"/>
-          <w:sz w:val="22"/>
-          <w:vertAlign w:val="baseline"/>
-          <w:lang w:val="es-CR" w:eastAsia="en-US" w:bidi="ar-SA"/>
-        </w:rPr>
+        <w:rPr/>
       </w:r>
       <m:oMathPara xmlns:m="http://schemas.openxmlformats.org/officeDocument/2006/math">
         <m:oMathParaPr>
@@ -2148,6 +2166,7 @@
           <w:iCs/>
           <w:position w:val="0"/>
           <w:sz w:val="22"/>
+          <w:sz w:val="22"/>
           <w:vertAlign w:val="baseline"/>
           <w:lang w:val="es-CR" w:eastAsia="en-US" w:bidi="ar-SA"/>
         </w:rPr>
@@ -2173,9 +2192,19 @@
         </w:rPr>
       </w:pPr>
       <w:r>
-        <w:rPr>
-          <w:lang w:val="es-CR" w:eastAsia="en-US" w:bidi="ar-SA"/>
-        </w:rPr>
+        <w:rPr/>
+      </w:r>
+    </w:p>
+    <w:p>
+      <w:pPr>
+        <w:pStyle w:val="Normal"/>
+        <w:jc w:val="center"/>
+        <w:rPr>
+          <w:lang w:val="es-CR" w:eastAsia="en-US" w:bidi="ar-SA"/>
+        </w:rPr>
+      </w:pPr>
+      <w:r>
+        <w:rPr/>
         <w:drawing>
           <wp:inline distT="0" distB="0" distL="0" distR="0">
             <wp:extent cx="2540000" cy="1898650"/>
@@ -2227,21 +2256,52 @@
         <w:rPr>
           <w:lang w:val="es-CR" w:eastAsia="en-US" w:bidi="ar-SA"/>
         </w:rPr>
-        <w:t>Utilizando la función de matlab se obtiene que  para k =1</w:t>
-      </w:r>
-    </w:p>
-    <w:p>
-      <w:pPr>
-        <w:pStyle w:val="Normal"/>
-        <w:jc w:val="center"/>
-        <w:rPr>
-          <w:lang w:val="es-CR" w:eastAsia="en-US" w:bidi="ar-SA"/>
-        </w:rPr>
-      </w:pPr>
-      <w:r>
-        <w:rPr>
-          <w:lang w:val="es-CR" w:eastAsia="en-US" w:bidi="ar-SA"/>
-        </w:rPr>
+        <w:t xml:space="preserve">Utilizando la función de matlab se obtiene que  para </w:t>
+      </w:r>
+      <w:r>
+        <w:rPr>
+          <w:position w:val="0"/>
+          <w:sz w:val="22"/>
+          <w:sz w:val="22"/>
+          <w:vertAlign w:val="baseline"/>
+          <w:lang w:val="es-CR" w:eastAsia="en-US" w:bidi="ar-SA"/>
+        </w:rPr>
+        <w:t>F = 0.5, F</w:t>
+      </w:r>
+      <w:r>
+        <w:rPr>
+          <w:vertAlign w:val="subscript"/>
+          <w:lang w:val="es-CR" w:eastAsia="en-US" w:bidi="ar-SA"/>
+        </w:rPr>
+        <w:t xml:space="preserve">0 </w:t>
+      </w:r>
+      <w:r>
+        <w:rPr>
+          <w:position w:val="0"/>
+          <w:sz w:val="22"/>
+          <w:sz w:val="22"/>
+          <w:vertAlign w:val="baseline"/>
+          <w:lang w:val="es-CR" w:eastAsia="en-US" w:bidi="ar-SA"/>
+        </w:rPr>
+        <w:t xml:space="preserve">= 8,  </w:t>
+      </w:r>
+      <w:r>
+        <w:rPr>
+          <w:lang w:val="es-CR" w:eastAsia="en-US" w:bidi="ar-SA"/>
+        </w:rPr>
+        <w:t>k =1</w:t>
+      </w:r>
+    </w:p>
+    <w:p>
+      <w:pPr>
+        <w:pStyle w:val="Normal"/>
+        <w:jc w:val="center"/>
+        <w:rPr>
+          <w:lang w:val="es-CR" w:eastAsia="en-US" w:bidi="ar-SA"/>
+        </w:rPr>
+      </w:pPr>
+      <w:r>
+        <w:rPr/>
       </w:r>
       <m:oMathPara xmlns:m="http://schemas.openxmlformats.org/officeDocument/2006/math">
         <m:oMathParaPr>
@@ -2307,69 +2367,31 @@
         <w:rPr>
           <w:lang w:val="es-CR" w:eastAsia="en-US" w:bidi="ar-SA"/>
         </w:rPr>
-        <w:t xml:space="preserve">La siguiente gráfica </w:t>
-      </w:r>
-      <w:r>
-        <w:rPr>
-          <w:lang w:val="es-CR" w:eastAsia="en-US" w:bidi="ar-SA"/>
-        </w:rPr>
-        <w:t xml:space="preserve">sobrepone </w:t>
-      </w:r>
-      <w:r>
-        <w:rPr>
-          <w:lang w:val="es-CR" w:eastAsia="en-US" w:bidi="ar-SA"/>
-        </w:rPr>
-        <w:t xml:space="preserve">una señal senoidal en tiempo continuo con una frecuencia dada F </w:t>
-      </w:r>
-      <w:r>
-        <w:rPr>
-          <w:lang w:val="es-CR" w:eastAsia="en-US" w:bidi="ar-SA"/>
-        </w:rPr>
-        <w:t>(color negro),</w:t>
-      </w:r>
-      <w:r>
-        <w:rPr>
-          <w:lang w:val="es-CR" w:eastAsia="en-US" w:bidi="ar-SA"/>
-        </w:rPr>
-        <w:t xml:space="preserve"> </w:t>
-      </w:r>
-      <w:r>
-        <w:rPr>
-          <w:lang w:val="es-CR" w:eastAsia="en-US" w:bidi="ar-SA"/>
-        </w:rPr>
-        <w:t xml:space="preserve">la frecuencia de muestreo fundamental (color verde) y </w:t>
-      </w:r>
-      <w:r>
-        <w:rPr>
-          <w:lang w:val="es-CR" w:eastAsia="en-US" w:bidi="ar-SA"/>
-        </w:rPr>
-        <w:t xml:space="preserve">el k-esimo alias discreto </w:t>
-      </w:r>
-      <w:r>
-        <w:rPr>
-          <w:lang w:val="es-CR" w:eastAsia="en-US" w:bidi="ar-SA"/>
-        </w:rPr>
-        <w:t>(color rojo)</w:t>
-      </w:r>
-      <w:r>
-        <w:rPr>
-          <w:lang w:val="es-CR" w:eastAsia="en-US" w:bidi="ar-SA"/>
-        </w:rPr>
-        <w:t>.</w:t>
-      </w:r>
-    </w:p>
-    <w:p>
-      <w:pPr>
-        <w:pStyle w:val="Normal"/>
-        <w:jc w:val="center"/>
-        <w:rPr>
-          <w:lang w:val="es-CR" w:eastAsia="en-US" w:bidi="ar-SA"/>
-        </w:rPr>
-      </w:pPr>
-      <w:r>
-        <w:rPr>
-          <w:lang w:val="es-CR" w:eastAsia="en-US" w:bidi="ar-SA"/>
-        </w:rPr>
+        <w:t xml:space="preserve">La siguiente gráfica sobrepone una señal senoidal en tiempo continuo con una frecuencia dada F (color negro </w:t>
+      </w:r>
+      <w:r>
+        <w:rPr>
+          <w:lang w:val="es-CR" w:eastAsia="en-US" w:bidi="ar-SA"/>
+        </w:rPr>
+        <w:t>punteado</w:t>
+      </w:r>
+      <w:r>
+        <w:rPr>
+          <w:lang w:val="es-CR" w:eastAsia="en-US" w:bidi="ar-SA"/>
+        </w:rPr>
+        <w:t>), la frecuencia de muestreo fundamental (color verde) y el k-esimo alias discreto (color rojo).</w:t>
+      </w:r>
+    </w:p>
+    <w:p>
+      <w:pPr>
+        <w:pStyle w:val="Normal"/>
+        <w:jc w:val="center"/>
+        <w:rPr>
+          <w:lang w:val="es-CR" w:eastAsia="en-US" w:bidi="ar-SA"/>
+        </w:rPr>
+      </w:pPr>
+      <w:r>
+        <w:rPr/>
         <w:drawing>
           <wp:inline distT="0" distB="0" distL="0" distR="0">
             <wp:extent cx="5943600" cy="3209925"/>
@@ -2407,62 +2429,6 @@
             </a:graphic>
           </wp:inline>
         </w:drawing>
-      </w:r>
-    </w:p>
-    <w:p>
-      <w:pPr>
-        <w:pStyle w:val="Normal"/>
-        <w:jc w:val="center"/>
-        <w:rPr>
-          <w:lang w:val="es-CR" w:eastAsia="en-US" w:bidi="ar-SA"/>
-        </w:rPr>
-      </w:pPr>
-      <w:r>
-        <w:rPr>
-          <w:lang w:val="es-CR" w:eastAsia="en-US" w:bidi="ar-SA"/>
-        </w:rPr>
-      </w:r>
-    </w:p>
-    <w:p>
-      <w:pPr>
-        <w:pStyle w:val="Normal"/>
-        <w:jc w:val="center"/>
-        <w:rPr>
-          <w:lang w:val="es-CR" w:eastAsia="en-US" w:bidi="ar-SA"/>
-        </w:rPr>
-      </w:pPr>
-      <w:r>
-        <w:rPr>
-          <w:lang w:val="es-CR" w:eastAsia="en-US" w:bidi="ar-SA"/>
-        </w:rPr>
-      </w:r>
-    </w:p>
-    <w:p>
-      <w:pPr>
-        <w:pStyle w:val="Normal"/>
-        <w:jc w:val="center"/>
-        <w:rPr>
-          <w:lang w:val="es-CR" w:eastAsia="en-US" w:bidi="ar-SA"/>
-        </w:rPr>
-      </w:pPr>
-      <w:r>
-        <w:rPr>
-          <w:lang w:val="es-CR" w:eastAsia="en-US" w:bidi="ar-SA"/>
-        </w:rPr>
-      </w:r>
-    </w:p>
-    <w:p>
-      <w:pPr>
-        <w:pStyle w:val="Normal"/>
-        <w:jc w:val="center"/>
-        <w:rPr>
-          <w:lang w:val="es-CR" w:eastAsia="en-US" w:bidi="ar-SA"/>
-        </w:rPr>
-      </w:pPr>
-      <w:r>
-        <w:rPr>
-          <w:lang w:val="es-CR" w:eastAsia="en-US" w:bidi="ar-SA"/>
-        </w:rPr>
       </w:r>
     </w:p>
     <w:p>
@@ -2559,9 +2525,89 @@
         </w:rPr>
       </w:pPr>
       <w:r>
-        <w:rPr>
-          <w:lang w:val="es-CR" w:eastAsia="en-US" w:bidi="ar-SA"/>
-        </w:rPr>
+        <w:rPr/>
+      </w:r>
+    </w:p>
+    <w:p>
+      <w:pPr>
+        <w:pStyle w:val="Normal"/>
+        <w:spacing w:before="0" w:after="160"/>
+        <w:jc w:val="both"/>
+        <w:rPr/>
+      </w:pPr>
+      <w:r>
+        <w:rPr/>
+        <w:t>Ejecutar la siguiente funci</w:t>
+      </w:r>
+      <w:r>
+        <w:rPr>
+          <w:lang w:val="es-CR"/>
+        </w:rPr>
+        <w:t xml:space="preserve">ón para F </w:t>
+      </w:r>
+      <w:r>
+        <w:rPr>
+          <w:lang w:val="en-US"/>
+        </w:rPr>
+        <w:t>= 5000 Hz. (Abrir archivo de matlab)</w:t>
+      </w:r>
+    </w:p>
+    <w:p>
+      <w:pPr>
+        <w:pStyle w:val="Normal"/>
+        <w:spacing w:before="0" w:after="160"/>
+        <w:jc w:val="both"/>
+        <w:rPr>
+          <w:lang w:val="en-US"/>
+        </w:rPr>
+      </w:pPr>
+      <w:r>
+        <w:rPr/>
+        <w:drawing>
+          <wp:anchor behindDoc="0" distT="0" distB="0" distL="0" distR="0" simplePos="0" locked="0" layoutInCell="0" allowOverlap="1" relativeHeight="22">
+            <wp:simplePos x="0" y="0"/>
+            <wp:positionH relativeFrom="column">
+              <wp:align>center</wp:align>
+            </wp:positionH>
+            <wp:positionV relativeFrom="paragraph">
+              <wp:posOffset>635</wp:posOffset>
+            </wp:positionV>
+            <wp:extent cx="5429250" cy="1619250"/>
+            <wp:effectExtent l="0" t="0" r="0" b="0"/>
+            <wp:wrapSquare wrapText="largest"/>
+            <wp:docPr id="5" name="Image5" descr=""/>
+            <wp:cNvGraphicFramePr>
+              <a:graphicFrameLocks xmlns:a="http://schemas.openxmlformats.org/drawingml/2006/main" noChangeAspect="1"/>
+            </wp:cNvGraphicFramePr>
+            <a:graphic xmlns:a="http://schemas.openxmlformats.org/drawingml/2006/main">
+              <a:graphicData uri="http://schemas.openxmlformats.org/drawingml/2006/picture">
+                <pic:pic xmlns:pic="http://schemas.openxmlformats.org/drawingml/2006/picture">
+                  <pic:nvPicPr>
+                    <pic:cNvPr id="5" name="Image5" descr=""/>
+                    <pic:cNvPicPr>
+                      <a:picLocks noChangeAspect="1" noChangeArrowheads="1"/>
+                    </pic:cNvPicPr>
+                  </pic:nvPicPr>
+                  <pic:blipFill>
+                    <a:blip r:embed="rId8"/>
+                    <a:stretch>
+                      <a:fillRect/>
+                    </a:stretch>
+                  </pic:blipFill>
+                  <pic:spPr bwMode="auto">
+                    <a:xfrm>
+                      <a:off x="0" y="0"/>
+                      <a:ext cx="5429250" cy="1619250"/>
+                    </a:xfrm>
+                    <a:prstGeom prst="rect">
+                      <a:avLst/>
+                    </a:prstGeom>
+                  </pic:spPr>
+                </pic:pic>
+              </a:graphicData>
+            </a:graphic>
+          </wp:anchor>
+        </w:drawing>
       </w:r>
     </w:p>
     <w:sectPr>

</xml_diff>